<commit_message>
Add user require resevation Management
</commit_message>
<xml_diff>
--- a/Sirinya/SRS.docx
+++ b/Sirinya/SRS.docx
@@ -875,10 +875,25 @@
           <w:sz w:val="32"/>
           <w:szCs w:val="32"/>
         </w:rPr>
-        <w:t>sub-system ResM</w:t>
-      </w:r>
-      <w:bookmarkStart w:id="0" w:name="_GoBack"/>
-      <w:bookmarkEnd w:id="0"/>
+        <w:t>sub</w:t>
+      </w:r>
+      <w:r>
+        <w:rPr>
+          <w:rFonts w:ascii="TH Sarabun New" w:hAnsi="TH Sarabun New" w:cs="TH Sarabun New"/>
+          <w:sz w:val="32"/>
+          <w:szCs w:val="32"/>
+          <w:cs/>
+        </w:rPr>
+        <w:t>-</w:t>
+      </w:r>
+      <w:r>
+        <w:rPr>
+          <w:rFonts w:ascii="TH Sarabun New" w:hAnsi="TH Sarabun New" w:cs="TH Sarabun New"/>
+          <w:sz w:val="32"/>
+          <w:szCs w:val="32"/>
+        </w:rPr>
+        <w:t>system ResM</w:t>
+      </w:r>
     </w:p>
     <w:p>
       <w:pPr>
@@ -3936,7 +3951,7 @@
           <w:p>
             <w:pPr>
               <w:rPr>
-                <w:rFonts w:ascii="TH Sarabun New" w:hAnsi="TH Sarabun New" w:cs="TH Sarabun New"/>
+                <w:rFonts w:ascii="TH Sarabun New" w:hAnsi="TH Sarabun New" w:cs="TH Sarabun New" w:hint="cs"/>
                 <w:b/>
                 <w:bCs/>
                 <w:sz w:val="32"/>
@@ -5312,8 +5327,8 @@
     <w:tbl>
       <w:tblPr>
         <w:tblStyle w:val="TableGrid2"/>
-        <w:tblpPr w:leftFromText="180" w:rightFromText="180" w:vertAnchor="page" w:horzAnchor="page" w:tblpX="1040" w:tblpY="2881"/>
         <w:tblW w:w="0" w:type="auto"/>
+        <w:jc w:val="center"/>
         <w:tblLook w:val="04A0" w:firstRow="1" w:lastRow="0" w:firstColumn="1" w:lastColumn="0" w:noHBand="0" w:noVBand="1"/>
       </w:tblPr>
       <w:tblGrid>
@@ -5322,7 +5337,8 @@
       </w:tblGrid>
       <w:tr>
         <w:trPr>
-          <w:trHeight w:val="699"/>
+          <w:trHeight w:val="416"/>
+          <w:jc w:val="center"/>
         </w:trPr>
         <w:tc>
           <w:tcPr>
@@ -5330,19 +5346,16 @@
           </w:tcPr>
           <w:p>
             <w:pPr>
-              <w:rPr>
-                <w:rFonts w:ascii="TH Sarabun New" w:hAnsi="TH Sarabun New" w:cs="TH Sarabun New"/>
-                <w:b/>
-                <w:bCs/>
-                <w:sz w:val="32"/>
-                <w:szCs w:val="32"/>
-              </w:rPr>
-            </w:pPr>
-            <w:r>
-              <w:rPr>
-                <w:rFonts w:ascii="TH Sarabun New" w:hAnsi="TH Sarabun New" w:cs="TH Sarabun New"/>
-                <w:b/>
-                <w:bCs/>
+              <w:pStyle w:val="NoSpacing"/>
+              <w:rPr>
+                <w:rFonts w:ascii="TH Sarabun New" w:hAnsi="TH Sarabun New" w:cs="TH Sarabun New"/>
+                <w:sz w:val="32"/>
+                <w:szCs w:val="32"/>
+              </w:rPr>
+            </w:pPr>
+            <w:r>
+              <w:rPr>
+                <w:rFonts w:ascii="TH Sarabun New" w:hAnsi="TH Sarabun New" w:cs="TH Sarabun New"/>
                 <w:sz w:val="32"/>
                 <w:szCs w:val="32"/>
               </w:rPr>
@@ -5352,8 +5365,6 @@
             <w:r>
               <w:rPr>
                 <w:rFonts w:ascii="TH Sarabun New" w:hAnsi="TH Sarabun New" w:cs="TH Sarabun New"/>
-                <w:b/>
-                <w:bCs/>
                 <w:sz w:val="32"/>
                 <w:szCs w:val="32"/>
                 <w:cs/>
@@ -5368,19 +5379,16 @@
           </w:tcPr>
           <w:p>
             <w:pPr>
-              <w:rPr>
-                <w:rFonts w:ascii="TH Sarabun New" w:hAnsi="TH Sarabun New" w:cs="TH Sarabun New"/>
-                <w:b/>
-                <w:bCs/>
-                <w:sz w:val="32"/>
-                <w:szCs w:val="32"/>
-              </w:rPr>
-            </w:pPr>
-            <w:r>
-              <w:rPr>
-                <w:rFonts w:ascii="TH Sarabun New" w:hAnsi="TH Sarabun New" w:cs="TH Sarabun New"/>
-                <w:b/>
-                <w:bCs/>
+              <w:pStyle w:val="NoSpacing"/>
+              <w:rPr>
+                <w:rFonts w:ascii="TH Sarabun New" w:hAnsi="TH Sarabun New" w:cs="TH Sarabun New"/>
+                <w:sz w:val="32"/>
+                <w:szCs w:val="32"/>
+              </w:rPr>
+            </w:pPr>
+            <w:r>
+              <w:rPr>
+                <w:rFonts w:ascii="TH Sarabun New" w:hAnsi="TH Sarabun New" w:cs="TH Sarabun New"/>
                 <w:sz w:val="32"/>
                 <w:szCs w:val="32"/>
               </w:rPr>
@@ -5389,8 +5397,6 @@
             <w:r>
               <w:rPr>
                 <w:rFonts w:ascii="TH Sarabun New" w:hAnsi="TH Sarabun New" w:cs="TH Sarabun New"/>
-                <w:b/>
-                <w:bCs/>
                 <w:sz w:val="32"/>
                 <w:szCs w:val="32"/>
                 <w:cs/>
@@ -5400,8 +5406,6 @@
             <w:r>
               <w:rPr>
                 <w:rFonts w:ascii="TH Sarabun New" w:hAnsi="TH Sarabun New" w:cs="TH Sarabun New"/>
-                <w:b/>
-                <w:bCs/>
                 <w:sz w:val="32"/>
                 <w:szCs w:val="32"/>
               </w:rPr>
@@ -5412,7 +5416,8 @@
       </w:tr>
       <w:tr>
         <w:trPr>
-          <w:trHeight w:val="851"/>
+          <w:trHeight w:val="280"/>
+          <w:jc w:val="center"/>
         </w:trPr>
         <w:tc>
           <w:tcPr>
@@ -5420,19 +5425,16 @@
           </w:tcPr>
           <w:p>
             <w:pPr>
-              <w:rPr>
-                <w:rFonts w:ascii="TH Sarabun New" w:hAnsi="TH Sarabun New" w:cs="TH Sarabun New"/>
-                <w:b/>
-                <w:bCs/>
-                <w:sz w:val="32"/>
-                <w:szCs w:val="32"/>
-              </w:rPr>
-            </w:pPr>
-            <w:r>
-              <w:rPr>
-                <w:rFonts w:ascii="TH Sarabun New" w:hAnsi="TH Sarabun New" w:cs="TH Sarabun New"/>
-                <w:b/>
-                <w:bCs/>
+              <w:pStyle w:val="NoSpacing"/>
+              <w:rPr>
+                <w:rFonts w:ascii="TH Sarabun New" w:hAnsi="TH Sarabun New" w:cs="TH Sarabun New"/>
+                <w:sz w:val="32"/>
+                <w:szCs w:val="32"/>
+              </w:rPr>
+            </w:pPr>
+            <w:r>
+              <w:rPr>
+                <w:rFonts w:ascii="TH Sarabun New" w:hAnsi="TH Sarabun New" w:cs="TH Sarabun New"/>
                 <w:sz w:val="32"/>
                 <w:szCs w:val="32"/>
               </w:rPr>
@@ -5441,8 +5443,6 @@
             <w:r>
               <w:rPr>
                 <w:rFonts w:ascii="TH Sarabun New" w:hAnsi="TH Sarabun New" w:cs="TH Sarabun New"/>
-                <w:b/>
-                <w:bCs/>
                 <w:sz w:val="32"/>
                 <w:szCs w:val="32"/>
                 <w:cs/>
@@ -5457,10 +5457,9 @@
           </w:tcPr>
           <w:p>
             <w:pPr>
-              <w:rPr>
-                <w:rFonts w:ascii="TH Sarabun New" w:hAnsi="TH Sarabun New" w:cs="TH Sarabun New"/>
-                <w:b/>
-                <w:bCs/>
+              <w:pStyle w:val="NoSpacing"/>
+              <w:rPr>
+                <w:rFonts w:ascii="TH Sarabun New" w:hAnsi="TH Sarabun New" w:cs="TH Sarabun New"/>
                 <w:sz w:val="32"/>
                 <w:szCs w:val="32"/>
               </w:rPr>
@@ -5470,7 +5469,8 @@
       </w:tr>
       <w:tr>
         <w:trPr>
-          <w:trHeight w:val="678"/>
+          <w:trHeight w:val="300"/>
+          <w:jc w:val="center"/>
         </w:trPr>
         <w:tc>
           <w:tcPr>
@@ -5478,10 +5478,9 @@
           </w:tcPr>
           <w:p>
             <w:pPr>
-              <w:rPr>
-                <w:rFonts w:ascii="TH Sarabun New" w:hAnsi="TH Sarabun New" w:cs="TH Sarabun New"/>
-                <w:b/>
-                <w:bCs/>
+              <w:pStyle w:val="NoSpacing"/>
+              <w:rPr>
+                <w:rFonts w:ascii="TH Sarabun New" w:hAnsi="TH Sarabun New" w:cs="TH Sarabun New"/>
                 <w:sz w:val="32"/>
                 <w:szCs w:val="32"/>
               </w:rPr>
@@ -5490,8 +5489,6 @@
             <w:r>
               <w:rPr>
                 <w:rFonts w:ascii="TH Sarabun New" w:hAnsi="TH Sarabun New" w:cs="TH Sarabun New"/>
-                <w:b/>
-                <w:bCs/>
                 <w:sz w:val="32"/>
                 <w:szCs w:val="32"/>
               </w:rPr>
@@ -5501,8 +5498,6 @@
             <w:r>
               <w:rPr>
                 <w:rFonts w:ascii="TH Sarabun New" w:hAnsi="TH Sarabun New" w:cs="TH Sarabun New"/>
-                <w:b/>
-                <w:bCs/>
                 <w:sz w:val="32"/>
                 <w:szCs w:val="32"/>
               </w:rPr>
@@ -5511,8 +5506,6 @@
             <w:r>
               <w:rPr>
                 <w:rFonts w:ascii="TH Sarabun New" w:hAnsi="TH Sarabun New" w:cs="TH Sarabun New"/>
-                <w:b/>
-                <w:bCs/>
                 <w:sz w:val="32"/>
                 <w:szCs w:val="32"/>
                 <w:cs/>
@@ -5527,10 +5520,9 @@
           </w:tcPr>
           <w:p>
             <w:pPr>
-              <w:rPr>
-                <w:rFonts w:ascii="TH Sarabun New" w:hAnsi="TH Sarabun New" w:cs="TH Sarabun New"/>
-                <w:b/>
-                <w:bCs/>
+              <w:pStyle w:val="NoSpacing"/>
+              <w:rPr>
+                <w:rFonts w:ascii="TH Sarabun New" w:hAnsi="TH Sarabun New" w:cs="TH Sarabun New"/>
                 <w:sz w:val="32"/>
                 <w:szCs w:val="32"/>
               </w:rPr>
@@ -5540,7 +5532,8 @@
       </w:tr>
       <w:tr>
         <w:trPr>
-          <w:trHeight w:val="560"/>
+          <w:trHeight w:val="192"/>
+          <w:jc w:val="center"/>
         </w:trPr>
         <w:tc>
           <w:tcPr>
@@ -5548,19 +5541,16 @@
           </w:tcPr>
           <w:p>
             <w:pPr>
-              <w:rPr>
-                <w:rFonts w:ascii="TH Sarabun New" w:hAnsi="TH Sarabun New" w:cs="TH Sarabun New"/>
-                <w:b/>
-                <w:bCs/>
-                <w:sz w:val="32"/>
-                <w:szCs w:val="32"/>
-              </w:rPr>
-            </w:pPr>
-            <w:r>
-              <w:rPr>
-                <w:rFonts w:ascii="TH Sarabun New" w:hAnsi="TH Sarabun New" w:cs="TH Sarabun New"/>
-                <w:b/>
-                <w:bCs/>
+              <w:pStyle w:val="NoSpacing"/>
+              <w:rPr>
+                <w:rFonts w:ascii="TH Sarabun New" w:hAnsi="TH Sarabun New" w:cs="TH Sarabun New"/>
+                <w:sz w:val="32"/>
+                <w:szCs w:val="32"/>
+              </w:rPr>
+            </w:pPr>
+            <w:r>
+              <w:rPr>
+                <w:rFonts w:ascii="TH Sarabun New" w:hAnsi="TH Sarabun New" w:cs="TH Sarabun New"/>
                 <w:sz w:val="32"/>
                 <w:szCs w:val="32"/>
               </w:rPr>
@@ -5569,8 +5559,6 @@
             <w:r>
               <w:rPr>
                 <w:rFonts w:ascii="TH Sarabun New" w:hAnsi="TH Sarabun New" w:cs="TH Sarabun New"/>
-                <w:b/>
-                <w:bCs/>
                 <w:sz w:val="32"/>
                 <w:szCs w:val="32"/>
                 <w:cs/>
@@ -5585,19 +5573,16 @@
           </w:tcPr>
           <w:p>
             <w:pPr>
-              <w:rPr>
-                <w:rFonts w:ascii="TH Sarabun New" w:hAnsi="TH Sarabun New" w:cs="TH Sarabun New"/>
-                <w:b/>
-                <w:bCs/>
-                <w:sz w:val="32"/>
-                <w:szCs w:val="32"/>
-              </w:rPr>
-            </w:pPr>
-            <w:r>
-              <w:rPr>
-                <w:rFonts w:ascii="TH Sarabun New" w:hAnsi="TH Sarabun New" w:cs="TH Sarabun New"/>
-                <w:b/>
-                <w:bCs/>
+              <w:pStyle w:val="NoSpacing"/>
+              <w:rPr>
+                <w:rFonts w:ascii="TH Sarabun New" w:hAnsi="TH Sarabun New" w:cs="TH Sarabun New"/>
+                <w:sz w:val="32"/>
+                <w:szCs w:val="32"/>
+              </w:rPr>
+            </w:pPr>
+            <w:r>
+              <w:rPr>
+                <w:rFonts w:ascii="TH Sarabun New" w:hAnsi="TH Sarabun New" w:cs="TH Sarabun New"/>
                 <w:sz w:val="32"/>
                 <w:szCs w:val="32"/>
                 <w:cs/>
@@ -5609,7 +5594,8 @@
       </w:tr>
       <w:tr>
         <w:trPr>
-          <w:trHeight w:val="696"/>
+          <w:trHeight w:val="353"/>
+          <w:jc w:val="center"/>
         </w:trPr>
         <w:tc>
           <w:tcPr>
@@ -5617,19 +5603,16 @@
           </w:tcPr>
           <w:p>
             <w:pPr>
-              <w:rPr>
-                <w:rFonts w:ascii="TH Sarabun New" w:hAnsi="TH Sarabun New" w:cs="TH Sarabun New"/>
-                <w:b/>
-                <w:bCs/>
-                <w:sz w:val="32"/>
-                <w:szCs w:val="32"/>
-              </w:rPr>
-            </w:pPr>
-            <w:r>
-              <w:rPr>
-                <w:rFonts w:ascii="TH Sarabun New" w:hAnsi="TH Sarabun New" w:cs="TH Sarabun New"/>
-                <w:b/>
-                <w:bCs/>
+              <w:pStyle w:val="NoSpacing"/>
+              <w:rPr>
+                <w:rFonts w:ascii="TH Sarabun New" w:hAnsi="TH Sarabun New" w:cs="TH Sarabun New"/>
+                <w:sz w:val="32"/>
+                <w:szCs w:val="32"/>
+              </w:rPr>
+            </w:pPr>
+            <w:r>
+              <w:rPr>
+                <w:rFonts w:ascii="TH Sarabun New" w:hAnsi="TH Sarabun New" w:cs="TH Sarabun New"/>
                 <w:sz w:val="32"/>
                 <w:szCs w:val="32"/>
               </w:rPr>
@@ -5638,8 +5621,6 @@
             <w:r>
               <w:rPr>
                 <w:rFonts w:ascii="TH Sarabun New" w:hAnsi="TH Sarabun New" w:cs="TH Sarabun New"/>
-                <w:b/>
-                <w:bCs/>
                 <w:sz w:val="32"/>
                 <w:szCs w:val="32"/>
                 <w:cs/>
@@ -5649,10 +5630,9 @@
           </w:p>
           <w:p>
             <w:pPr>
-              <w:rPr>
-                <w:rFonts w:ascii="TH Sarabun New" w:hAnsi="TH Sarabun New" w:cs="TH Sarabun New"/>
-                <w:b/>
-                <w:bCs/>
+              <w:pStyle w:val="NoSpacing"/>
+              <w:rPr>
+                <w:rFonts w:ascii="TH Sarabun New" w:hAnsi="TH Sarabun New" w:cs="TH Sarabun New"/>
                 <w:sz w:val="32"/>
                 <w:szCs w:val="32"/>
               </w:rPr>
@@ -5665,19 +5645,16 @@
           </w:tcPr>
           <w:p>
             <w:pPr>
-              <w:rPr>
-                <w:rFonts w:ascii="TH Sarabun New" w:hAnsi="TH Sarabun New" w:cs="TH Sarabun New"/>
-                <w:b/>
-                <w:bCs/>
-                <w:sz w:val="32"/>
-                <w:szCs w:val="32"/>
-              </w:rPr>
-            </w:pPr>
-            <w:r>
-              <w:rPr>
-                <w:rFonts w:ascii="TH Sarabun New" w:hAnsi="TH Sarabun New" w:cs="TH Sarabun New"/>
-                <w:b/>
-                <w:bCs/>
+              <w:pStyle w:val="NoSpacing"/>
+              <w:rPr>
+                <w:rFonts w:ascii="TH Sarabun New" w:hAnsi="TH Sarabun New" w:cs="TH Sarabun New"/>
+                <w:sz w:val="32"/>
+                <w:szCs w:val="32"/>
+              </w:rPr>
+            </w:pPr>
+            <w:r>
+              <w:rPr>
+                <w:rFonts w:ascii="TH Sarabun New" w:hAnsi="TH Sarabun New" w:cs="TH Sarabun New"/>
                 <w:sz w:val="32"/>
                 <w:szCs w:val="32"/>
               </w:rPr>
@@ -5688,7 +5665,8 @@
       </w:tr>
       <w:tr>
         <w:trPr>
-          <w:trHeight w:val="706"/>
+          <w:trHeight w:val="405"/>
+          <w:jc w:val="center"/>
         </w:trPr>
         <w:tc>
           <w:tcPr>
@@ -5696,19 +5674,16 @@
           </w:tcPr>
           <w:p>
             <w:pPr>
-              <w:rPr>
-                <w:rFonts w:ascii="TH Sarabun New" w:hAnsi="TH Sarabun New" w:cs="TH Sarabun New"/>
-                <w:b/>
-                <w:bCs/>
-                <w:sz w:val="32"/>
-                <w:szCs w:val="32"/>
-              </w:rPr>
-            </w:pPr>
-            <w:r>
-              <w:rPr>
-                <w:rFonts w:ascii="TH Sarabun New" w:hAnsi="TH Sarabun New" w:cs="TH Sarabun New"/>
-                <w:b/>
-                <w:bCs/>
+              <w:pStyle w:val="NoSpacing"/>
+              <w:rPr>
+                <w:rFonts w:ascii="TH Sarabun New" w:hAnsi="TH Sarabun New" w:cs="TH Sarabun New"/>
+                <w:sz w:val="32"/>
+                <w:szCs w:val="32"/>
+              </w:rPr>
+            </w:pPr>
+            <w:r>
+              <w:rPr>
+                <w:rFonts w:ascii="TH Sarabun New" w:hAnsi="TH Sarabun New" w:cs="TH Sarabun New"/>
                 <w:sz w:val="32"/>
                 <w:szCs w:val="32"/>
               </w:rPr>
@@ -5717,8 +5692,6 @@
             <w:r>
               <w:rPr>
                 <w:rFonts w:ascii="TH Sarabun New" w:hAnsi="TH Sarabun New" w:cs="TH Sarabun New"/>
-                <w:b/>
-                <w:bCs/>
                 <w:sz w:val="32"/>
                 <w:szCs w:val="32"/>
                 <w:cs/>
@@ -5733,19 +5706,16 @@
           </w:tcPr>
           <w:p>
             <w:pPr>
-              <w:rPr>
-                <w:rFonts w:ascii="TH Sarabun New" w:hAnsi="TH Sarabun New" w:cs="TH Sarabun New"/>
-                <w:b/>
-                <w:bCs/>
-                <w:sz w:val="32"/>
-                <w:szCs w:val="32"/>
-              </w:rPr>
-            </w:pPr>
-            <w:r>
-              <w:rPr>
-                <w:rFonts w:ascii="TH Sarabun New" w:hAnsi="TH Sarabun New" w:cs="TH Sarabun New"/>
-                <w:b/>
-                <w:bCs/>
+              <w:pStyle w:val="NoSpacing"/>
+              <w:rPr>
+                <w:rFonts w:ascii="TH Sarabun New" w:hAnsi="TH Sarabun New" w:cs="TH Sarabun New"/>
+                <w:sz w:val="32"/>
+                <w:szCs w:val="32"/>
+              </w:rPr>
+            </w:pPr>
+            <w:r>
+              <w:rPr>
+                <w:rFonts w:ascii="TH Sarabun New" w:hAnsi="TH Sarabun New" w:cs="TH Sarabun New"/>
                 <w:sz w:val="32"/>
                 <w:szCs w:val="32"/>
               </w:rPr>
@@ -5756,7 +5726,8 @@
       </w:tr>
       <w:tr>
         <w:trPr>
-          <w:trHeight w:val="844"/>
+          <w:trHeight w:val="411"/>
+          <w:jc w:val="center"/>
         </w:trPr>
         <w:tc>
           <w:tcPr>
@@ -5764,19 +5735,16 @@
           </w:tcPr>
           <w:p>
             <w:pPr>
-              <w:rPr>
-                <w:rFonts w:ascii="TH Sarabun New" w:hAnsi="TH Sarabun New" w:cs="TH Sarabun New"/>
-                <w:b/>
-                <w:bCs/>
-                <w:sz w:val="32"/>
-                <w:szCs w:val="32"/>
-              </w:rPr>
-            </w:pPr>
-            <w:r>
-              <w:rPr>
-                <w:rFonts w:ascii="TH Sarabun New" w:hAnsi="TH Sarabun New" w:cs="TH Sarabun New"/>
-                <w:b/>
-                <w:bCs/>
+              <w:pStyle w:val="NoSpacing"/>
+              <w:rPr>
+                <w:rFonts w:ascii="TH Sarabun New" w:hAnsi="TH Sarabun New" w:cs="TH Sarabun New"/>
+                <w:sz w:val="32"/>
+                <w:szCs w:val="32"/>
+              </w:rPr>
+            </w:pPr>
+            <w:r>
+              <w:rPr>
+                <w:rFonts w:ascii="TH Sarabun New" w:hAnsi="TH Sarabun New" w:cs="TH Sarabun New"/>
                 <w:sz w:val="32"/>
                 <w:szCs w:val="32"/>
               </w:rPr>
@@ -5785,8 +5753,6 @@
             <w:r>
               <w:rPr>
                 <w:rFonts w:ascii="TH Sarabun New" w:hAnsi="TH Sarabun New" w:cs="TH Sarabun New"/>
-                <w:b/>
-                <w:bCs/>
                 <w:sz w:val="32"/>
                 <w:szCs w:val="32"/>
                 <w:cs/>
@@ -5796,8 +5762,6 @@
             <w:r>
               <w:rPr>
                 <w:rFonts w:ascii="TH Sarabun New" w:hAnsi="TH Sarabun New" w:cs="TH Sarabun New"/>
-                <w:b/>
-                <w:bCs/>
                 <w:sz w:val="32"/>
                 <w:szCs w:val="32"/>
               </w:rPr>
@@ -5806,8 +5770,6 @@
             <w:r>
               <w:rPr>
                 <w:rFonts w:ascii="TH Sarabun New" w:hAnsi="TH Sarabun New" w:cs="TH Sarabun New"/>
-                <w:b/>
-                <w:bCs/>
                 <w:sz w:val="32"/>
                 <w:szCs w:val="32"/>
                 <w:cs/>
@@ -5817,8 +5779,6 @@
             <w:r>
               <w:rPr>
                 <w:rFonts w:ascii="TH Sarabun New" w:hAnsi="TH Sarabun New" w:cs="TH Sarabun New"/>
-                <w:b/>
-                <w:bCs/>
                 <w:sz w:val="32"/>
                 <w:szCs w:val="32"/>
               </w:rPr>
@@ -5827,8 +5787,6 @@
             <w:r>
               <w:rPr>
                 <w:rFonts w:ascii="TH Sarabun New" w:hAnsi="TH Sarabun New" w:cs="TH Sarabun New"/>
-                <w:b/>
-                <w:bCs/>
                 <w:sz w:val="32"/>
                 <w:szCs w:val="32"/>
                 <w:cs/>
@@ -5843,20 +5801,17 @@
           </w:tcPr>
           <w:p>
             <w:pPr>
-              <w:rPr>
-                <w:rFonts w:ascii="TH Sarabun New" w:hAnsi="TH Sarabun New" w:cs="TH Sarabun New"/>
-                <w:b/>
-                <w:bCs/>
-                <w:sz w:val="32"/>
-                <w:szCs w:val="32"/>
-                <w:cs/>
-              </w:rPr>
-            </w:pPr>
-            <w:r>
-              <w:rPr>
-                <w:rFonts w:ascii="TH Sarabun New" w:hAnsi="TH Sarabun New" w:cs="TH Sarabun New"/>
-                <w:b/>
-                <w:bCs/>
+              <w:pStyle w:val="NoSpacing"/>
+              <w:rPr>
+                <w:rFonts w:ascii="TH Sarabun New" w:hAnsi="TH Sarabun New" w:cs="TH Sarabun New"/>
+                <w:sz w:val="32"/>
+                <w:szCs w:val="32"/>
+                <w:cs/>
+              </w:rPr>
+            </w:pPr>
+            <w:r>
+              <w:rPr>
+                <w:rFonts w:ascii="TH Sarabun New" w:hAnsi="TH Sarabun New" w:cs="TH Sarabun New"/>
                 <w:sz w:val="32"/>
                 <w:szCs w:val="32"/>
                 <w:cs/>
@@ -5868,7 +5823,8 @@
       </w:tr>
       <w:tr>
         <w:trPr>
-          <w:trHeight w:val="558"/>
+          <w:trHeight w:val="416"/>
+          <w:jc w:val="center"/>
         </w:trPr>
         <w:tc>
           <w:tcPr>
@@ -5876,19 +5832,16 @@
           </w:tcPr>
           <w:p>
             <w:pPr>
-              <w:rPr>
-                <w:rFonts w:ascii="TH Sarabun New" w:hAnsi="TH Sarabun New" w:cs="TH Sarabun New"/>
-                <w:b/>
-                <w:bCs/>
-                <w:sz w:val="32"/>
-                <w:szCs w:val="32"/>
-              </w:rPr>
-            </w:pPr>
-            <w:r>
-              <w:rPr>
-                <w:rFonts w:ascii="TH Sarabun New" w:hAnsi="TH Sarabun New" w:cs="TH Sarabun New"/>
-                <w:b/>
-                <w:bCs/>
+              <w:pStyle w:val="NoSpacing"/>
+              <w:rPr>
+                <w:rFonts w:ascii="TH Sarabun New" w:hAnsi="TH Sarabun New" w:cs="TH Sarabun New"/>
+                <w:sz w:val="32"/>
+                <w:szCs w:val="32"/>
+              </w:rPr>
+            </w:pPr>
+            <w:r>
+              <w:rPr>
+                <w:rFonts w:ascii="TH Sarabun New" w:hAnsi="TH Sarabun New" w:cs="TH Sarabun New"/>
                 <w:sz w:val="32"/>
                 <w:szCs w:val="32"/>
               </w:rPr>
@@ -5897,8 +5850,6 @@
             <w:r>
               <w:rPr>
                 <w:rFonts w:ascii="TH Sarabun New" w:hAnsi="TH Sarabun New" w:cs="TH Sarabun New"/>
-                <w:b/>
-                <w:bCs/>
                 <w:sz w:val="32"/>
                 <w:szCs w:val="32"/>
                 <w:cs/>
@@ -5908,8 +5859,6 @@
             <w:r>
               <w:rPr>
                 <w:rFonts w:ascii="TH Sarabun New" w:hAnsi="TH Sarabun New" w:cs="TH Sarabun New"/>
-                <w:b/>
-                <w:bCs/>
                 <w:sz w:val="32"/>
                 <w:szCs w:val="32"/>
               </w:rPr>
@@ -5918,8 +5867,6 @@
             <w:r>
               <w:rPr>
                 <w:rFonts w:ascii="TH Sarabun New" w:hAnsi="TH Sarabun New" w:cs="TH Sarabun New"/>
-                <w:b/>
-                <w:bCs/>
                 <w:sz w:val="32"/>
                 <w:szCs w:val="32"/>
                 <w:cs/>
@@ -5934,19 +5881,16 @@
           </w:tcPr>
           <w:p>
             <w:pPr>
-              <w:rPr>
-                <w:rFonts w:ascii="TH Sarabun New" w:hAnsi="TH Sarabun New" w:cs="TH Sarabun New"/>
-                <w:b/>
-                <w:bCs/>
-                <w:sz w:val="32"/>
-                <w:szCs w:val="32"/>
-              </w:rPr>
-            </w:pPr>
-            <w:r>
-              <w:rPr>
-                <w:rFonts w:ascii="TH Sarabun New" w:hAnsi="TH Sarabun New" w:cs="TH Sarabun New"/>
-                <w:b/>
-                <w:bCs/>
+              <w:pStyle w:val="NoSpacing"/>
+              <w:rPr>
+                <w:rFonts w:ascii="TH Sarabun New" w:hAnsi="TH Sarabun New" w:cs="TH Sarabun New"/>
+                <w:sz w:val="32"/>
+                <w:szCs w:val="32"/>
+              </w:rPr>
+            </w:pPr>
+            <w:r>
+              <w:rPr>
+                <w:rFonts w:ascii="TH Sarabun New" w:hAnsi="TH Sarabun New" w:cs="TH Sarabun New"/>
                 <w:sz w:val="32"/>
                 <w:szCs w:val="32"/>
                 <w:cs/>
@@ -5959,6 +5903,7 @@
       <w:tr>
         <w:trPr>
           <w:trHeight w:val="694"/>
+          <w:jc w:val="center"/>
         </w:trPr>
         <w:tc>
           <w:tcPr>
@@ -5966,19 +5911,16 @@
           </w:tcPr>
           <w:p>
             <w:pPr>
-              <w:rPr>
-                <w:rFonts w:ascii="TH Sarabun New" w:hAnsi="TH Sarabun New" w:cs="TH Sarabun New"/>
-                <w:b/>
-                <w:bCs/>
-                <w:sz w:val="32"/>
-                <w:szCs w:val="32"/>
-              </w:rPr>
-            </w:pPr>
-            <w:r>
-              <w:rPr>
-                <w:rFonts w:ascii="TH Sarabun New" w:hAnsi="TH Sarabun New" w:cs="TH Sarabun New"/>
-                <w:b/>
-                <w:bCs/>
+              <w:pStyle w:val="NoSpacing"/>
+              <w:rPr>
+                <w:rFonts w:ascii="TH Sarabun New" w:hAnsi="TH Sarabun New" w:cs="TH Sarabun New"/>
+                <w:sz w:val="32"/>
+                <w:szCs w:val="32"/>
+              </w:rPr>
+            </w:pPr>
+            <w:r>
+              <w:rPr>
+                <w:rFonts w:ascii="TH Sarabun New" w:hAnsi="TH Sarabun New" w:cs="TH Sarabun New"/>
                 <w:sz w:val="32"/>
                 <w:szCs w:val="32"/>
               </w:rPr>
@@ -5987,8 +5929,6 @@
             <w:r>
               <w:rPr>
                 <w:rFonts w:ascii="TH Sarabun New" w:hAnsi="TH Sarabun New" w:cs="TH Sarabun New"/>
-                <w:b/>
-                <w:bCs/>
                 <w:sz w:val="32"/>
                 <w:szCs w:val="32"/>
                 <w:cs/>
@@ -6003,19 +5943,16 @@
           </w:tcPr>
           <w:p>
             <w:pPr>
-              <w:rPr>
-                <w:rFonts w:ascii="TH Sarabun New" w:hAnsi="TH Sarabun New" w:cs="TH Sarabun New"/>
-                <w:b/>
-                <w:bCs/>
-                <w:sz w:val="32"/>
-                <w:szCs w:val="32"/>
-              </w:rPr>
-            </w:pPr>
-            <w:r>
-              <w:rPr>
-                <w:rFonts w:ascii="TH Sarabun New" w:hAnsi="TH Sarabun New" w:cs="TH Sarabun New"/>
-                <w:b/>
-                <w:bCs/>
+              <w:pStyle w:val="NoSpacing"/>
+              <w:rPr>
+                <w:rFonts w:ascii="TH Sarabun New" w:hAnsi="TH Sarabun New" w:cs="TH Sarabun New"/>
+                <w:sz w:val="32"/>
+                <w:szCs w:val="32"/>
+              </w:rPr>
+            </w:pPr>
+            <w:r>
+              <w:rPr>
+                <w:rFonts w:ascii="TH Sarabun New" w:hAnsi="TH Sarabun New" w:cs="TH Sarabun New"/>
                 <w:sz w:val="32"/>
                 <w:szCs w:val="32"/>
                 <w:cs/>
@@ -6025,19 +5962,16 @@
           </w:p>
           <w:p>
             <w:pPr>
-              <w:rPr>
-                <w:rFonts w:ascii="TH Sarabun New" w:hAnsi="TH Sarabun New" w:cs="TH Sarabun New"/>
-                <w:b/>
-                <w:bCs/>
-                <w:sz w:val="32"/>
-                <w:szCs w:val="32"/>
-              </w:rPr>
-            </w:pPr>
-            <w:r>
-              <w:rPr>
-                <w:rFonts w:ascii="TH Sarabun New" w:hAnsi="TH Sarabun New" w:cs="TH Sarabun New"/>
-                <w:b/>
-                <w:bCs/>
+              <w:pStyle w:val="NoSpacing"/>
+              <w:rPr>
+                <w:rFonts w:ascii="TH Sarabun New" w:hAnsi="TH Sarabun New" w:cs="TH Sarabun New"/>
+                <w:sz w:val="32"/>
+                <w:szCs w:val="32"/>
+              </w:rPr>
+            </w:pPr>
+            <w:r>
+              <w:rPr>
+                <w:rFonts w:ascii="TH Sarabun New" w:hAnsi="TH Sarabun New" w:cs="TH Sarabun New"/>
                 <w:sz w:val="32"/>
                 <w:szCs w:val="32"/>
                 <w:cs/>
@@ -6047,19 +5981,16 @@
           </w:p>
           <w:p>
             <w:pPr>
-              <w:rPr>
-                <w:rFonts w:ascii="TH Sarabun New" w:hAnsi="TH Sarabun New" w:cs="TH Sarabun New"/>
-                <w:b/>
-                <w:bCs/>
-                <w:sz w:val="32"/>
-                <w:szCs w:val="32"/>
-              </w:rPr>
-            </w:pPr>
-            <w:r>
-              <w:rPr>
-                <w:rFonts w:ascii="TH Sarabun New" w:hAnsi="TH Sarabun New" w:cs="TH Sarabun New"/>
-                <w:b/>
-                <w:bCs/>
+              <w:pStyle w:val="NoSpacing"/>
+              <w:rPr>
+                <w:rFonts w:ascii="TH Sarabun New" w:hAnsi="TH Sarabun New" w:cs="TH Sarabun New"/>
+                <w:sz w:val="32"/>
+                <w:szCs w:val="32"/>
+              </w:rPr>
+            </w:pPr>
+            <w:r>
+              <w:rPr>
+                <w:rFonts w:ascii="TH Sarabun New" w:hAnsi="TH Sarabun New" w:cs="TH Sarabun New"/>
                 <w:sz w:val="32"/>
                 <w:szCs w:val="32"/>
                 <w:cs/>
@@ -6069,19 +6000,16 @@
           </w:p>
           <w:p>
             <w:pPr>
-              <w:rPr>
-                <w:rFonts w:ascii="TH Sarabun New" w:hAnsi="TH Sarabun New" w:cs="TH Sarabun New"/>
-                <w:b/>
-                <w:bCs/>
-                <w:sz w:val="32"/>
-                <w:szCs w:val="32"/>
-              </w:rPr>
-            </w:pPr>
-            <w:r>
-              <w:rPr>
-                <w:rFonts w:ascii="TH Sarabun New" w:hAnsi="TH Sarabun New" w:cs="TH Sarabun New"/>
-                <w:b/>
-                <w:bCs/>
+              <w:pStyle w:val="NoSpacing"/>
+              <w:rPr>
+                <w:rFonts w:ascii="TH Sarabun New" w:hAnsi="TH Sarabun New" w:cs="TH Sarabun New"/>
+                <w:sz w:val="32"/>
+                <w:szCs w:val="32"/>
+              </w:rPr>
+            </w:pPr>
+            <w:r>
+              <w:rPr>
+                <w:rFonts w:ascii="TH Sarabun New" w:hAnsi="TH Sarabun New" w:cs="TH Sarabun New"/>
                 <w:sz w:val="32"/>
                 <w:szCs w:val="32"/>
                 <w:cs/>
@@ -6091,8 +6019,6 @@
             <w:r>
               <w:rPr>
                 <w:rFonts w:ascii="TH Sarabun New" w:hAnsi="TH Sarabun New" w:cs="TH Sarabun New"/>
-                <w:b/>
-                <w:bCs/>
                 <w:sz w:val="32"/>
                 <w:szCs w:val="32"/>
               </w:rPr>
@@ -6101,8 +6027,6 @@
             <w:r>
               <w:rPr>
                 <w:rFonts w:ascii="TH Sarabun New" w:hAnsi="TH Sarabun New" w:cs="TH Sarabun New"/>
-                <w:b/>
-                <w:bCs/>
                 <w:sz w:val="32"/>
                 <w:szCs w:val="32"/>
                 <w:cs/>
@@ -6112,19 +6036,16 @@
           </w:p>
           <w:p>
             <w:pPr>
-              <w:rPr>
-                <w:rFonts w:ascii="TH Sarabun New" w:hAnsi="TH Sarabun New" w:cs="TH Sarabun New"/>
-                <w:b/>
-                <w:bCs/>
-                <w:sz w:val="32"/>
-                <w:szCs w:val="32"/>
-              </w:rPr>
-            </w:pPr>
-            <w:r>
-              <w:rPr>
-                <w:rFonts w:ascii="TH Sarabun New" w:hAnsi="TH Sarabun New" w:cs="TH Sarabun New"/>
-                <w:b/>
-                <w:bCs/>
+              <w:pStyle w:val="NoSpacing"/>
+              <w:rPr>
+                <w:rFonts w:ascii="TH Sarabun New" w:hAnsi="TH Sarabun New" w:cs="TH Sarabun New"/>
+                <w:sz w:val="32"/>
+                <w:szCs w:val="32"/>
+              </w:rPr>
+            </w:pPr>
+            <w:r>
+              <w:rPr>
+                <w:rFonts w:ascii="TH Sarabun New" w:hAnsi="TH Sarabun New" w:cs="TH Sarabun New"/>
                 <w:sz w:val="32"/>
                 <w:szCs w:val="32"/>
                 <w:cs/>
@@ -6134,8 +6055,6 @@
             <w:r>
               <w:rPr>
                 <w:rFonts w:ascii="TH Sarabun New" w:hAnsi="TH Sarabun New" w:cs="TH Sarabun New"/>
-                <w:b/>
-                <w:bCs/>
                 <w:sz w:val="32"/>
                 <w:szCs w:val="32"/>
               </w:rPr>
@@ -6144,8 +6063,6 @@
             <w:r>
               <w:rPr>
                 <w:rFonts w:ascii="TH Sarabun New" w:hAnsi="TH Sarabun New" w:cs="TH Sarabun New"/>
-                <w:b/>
-                <w:bCs/>
                 <w:sz w:val="32"/>
                 <w:szCs w:val="32"/>
                 <w:cs/>
@@ -6155,19 +6072,16 @@
           </w:p>
           <w:p>
             <w:pPr>
-              <w:rPr>
-                <w:rFonts w:ascii="TH Sarabun New" w:hAnsi="TH Sarabun New" w:cs="TH Sarabun New"/>
-                <w:b/>
-                <w:bCs/>
-                <w:sz w:val="32"/>
-                <w:szCs w:val="32"/>
-              </w:rPr>
-            </w:pPr>
-            <w:r>
-              <w:rPr>
-                <w:rFonts w:ascii="TH Sarabun New" w:hAnsi="TH Sarabun New" w:cs="TH Sarabun New"/>
-                <w:b/>
-                <w:bCs/>
+              <w:pStyle w:val="NoSpacing"/>
+              <w:rPr>
+                <w:rFonts w:ascii="TH Sarabun New" w:hAnsi="TH Sarabun New" w:cs="TH Sarabun New"/>
+                <w:sz w:val="32"/>
+                <w:szCs w:val="32"/>
+              </w:rPr>
+            </w:pPr>
+            <w:r>
+              <w:rPr>
+                <w:rFonts w:ascii="TH Sarabun New" w:hAnsi="TH Sarabun New" w:cs="TH Sarabun New"/>
                 <w:sz w:val="32"/>
                 <w:szCs w:val="32"/>
                 <w:cs/>
@@ -6177,8 +6091,6 @@
             <w:r>
               <w:rPr>
                 <w:rFonts w:ascii="TH Sarabun New" w:hAnsi="TH Sarabun New" w:cs="TH Sarabun New"/>
-                <w:b/>
-                <w:bCs/>
                 <w:sz w:val="32"/>
                 <w:szCs w:val="32"/>
               </w:rPr>
@@ -6187,8 +6099,6 @@
             <w:r>
               <w:rPr>
                 <w:rFonts w:ascii="TH Sarabun New" w:hAnsi="TH Sarabun New" w:cs="TH Sarabun New"/>
-                <w:b/>
-                <w:bCs/>
                 <w:sz w:val="32"/>
                 <w:szCs w:val="32"/>
                 <w:cs/>
@@ -6198,19 +6108,16 @@
           </w:p>
           <w:p>
             <w:pPr>
-              <w:rPr>
-                <w:rFonts w:ascii="TH Sarabun New" w:hAnsi="TH Sarabun New" w:cs="TH Sarabun New"/>
-                <w:b/>
-                <w:bCs/>
-                <w:sz w:val="32"/>
-                <w:szCs w:val="32"/>
-              </w:rPr>
-            </w:pPr>
-            <w:r>
-              <w:rPr>
-                <w:rFonts w:ascii="TH Sarabun New" w:hAnsi="TH Sarabun New" w:cs="TH Sarabun New"/>
-                <w:b/>
-                <w:bCs/>
+              <w:pStyle w:val="NoSpacing"/>
+              <w:rPr>
+                <w:rFonts w:ascii="TH Sarabun New" w:hAnsi="TH Sarabun New" w:cs="TH Sarabun New"/>
+                <w:sz w:val="32"/>
+                <w:szCs w:val="32"/>
+              </w:rPr>
+            </w:pPr>
+            <w:r>
+              <w:rPr>
+                <w:rFonts w:ascii="TH Sarabun New" w:hAnsi="TH Sarabun New" w:cs="TH Sarabun New"/>
                 <w:sz w:val="32"/>
                 <w:szCs w:val="32"/>
                 <w:cs/>
@@ -6220,19 +6127,16 @@
           </w:p>
           <w:p>
             <w:pPr>
-              <w:rPr>
-                <w:rFonts w:ascii="TH Sarabun New" w:hAnsi="TH Sarabun New" w:cs="TH Sarabun New"/>
-                <w:b/>
-                <w:bCs/>
-                <w:sz w:val="32"/>
-                <w:szCs w:val="32"/>
-              </w:rPr>
-            </w:pPr>
-            <w:r>
-              <w:rPr>
-                <w:rFonts w:ascii="TH Sarabun New" w:hAnsi="TH Sarabun New" w:cs="TH Sarabun New"/>
-                <w:b/>
-                <w:bCs/>
+              <w:pStyle w:val="NoSpacing"/>
+              <w:rPr>
+                <w:rFonts w:ascii="TH Sarabun New" w:hAnsi="TH Sarabun New" w:cs="TH Sarabun New"/>
+                <w:sz w:val="32"/>
+                <w:szCs w:val="32"/>
+              </w:rPr>
+            </w:pPr>
+            <w:r>
+              <w:rPr>
+                <w:rFonts w:ascii="TH Sarabun New" w:hAnsi="TH Sarabun New" w:cs="TH Sarabun New"/>
                 <w:sz w:val="32"/>
                 <w:szCs w:val="32"/>
                 <w:cs/>
@@ -6245,6 +6149,7 @@
       <w:tr>
         <w:trPr>
           <w:trHeight w:val="562"/>
+          <w:jc w:val="center"/>
         </w:trPr>
         <w:tc>
           <w:tcPr>
@@ -6252,19 +6157,16 @@
           </w:tcPr>
           <w:p>
             <w:pPr>
-              <w:rPr>
-                <w:rFonts w:ascii="TH Sarabun New" w:hAnsi="TH Sarabun New" w:cs="TH Sarabun New"/>
-                <w:b/>
-                <w:bCs/>
-                <w:sz w:val="32"/>
-                <w:szCs w:val="32"/>
-              </w:rPr>
-            </w:pPr>
-            <w:r>
-              <w:rPr>
-                <w:rFonts w:ascii="TH Sarabun New" w:hAnsi="TH Sarabun New" w:cs="TH Sarabun New"/>
-                <w:b/>
-                <w:bCs/>
+              <w:pStyle w:val="NoSpacing"/>
+              <w:rPr>
+                <w:rFonts w:ascii="TH Sarabun New" w:hAnsi="TH Sarabun New" w:cs="TH Sarabun New"/>
+                <w:sz w:val="32"/>
+                <w:szCs w:val="32"/>
+              </w:rPr>
+            </w:pPr>
+            <w:r>
+              <w:rPr>
+                <w:rFonts w:ascii="TH Sarabun New" w:hAnsi="TH Sarabun New" w:cs="TH Sarabun New"/>
                 <w:sz w:val="32"/>
                 <w:szCs w:val="32"/>
               </w:rPr>
@@ -6273,8 +6175,6 @@
             <w:r>
               <w:rPr>
                 <w:rFonts w:ascii="TH Sarabun New" w:hAnsi="TH Sarabun New" w:cs="TH Sarabun New"/>
-                <w:b/>
-                <w:bCs/>
                 <w:sz w:val="32"/>
                 <w:szCs w:val="32"/>
                 <w:cs/>
@@ -6289,19 +6189,16 @@
           </w:tcPr>
           <w:p>
             <w:pPr>
-              <w:rPr>
-                <w:rFonts w:ascii="TH Sarabun New" w:hAnsi="TH Sarabun New" w:cs="TH Sarabun New"/>
-                <w:b/>
-                <w:bCs/>
-                <w:sz w:val="32"/>
-                <w:szCs w:val="32"/>
-              </w:rPr>
-            </w:pPr>
-            <w:r>
-              <w:rPr>
-                <w:rFonts w:ascii="TH Sarabun New" w:hAnsi="TH Sarabun New" w:cs="TH Sarabun New"/>
-                <w:b/>
-                <w:bCs/>
+              <w:pStyle w:val="NoSpacing"/>
+              <w:rPr>
+                <w:rFonts w:ascii="TH Sarabun New" w:hAnsi="TH Sarabun New" w:cs="TH Sarabun New"/>
+                <w:sz w:val="32"/>
+                <w:szCs w:val="32"/>
+              </w:rPr>
+            </w:pPr>
+            <w:r>
+              <w:rPr>
+                <w:rFonts w:ascii="TH Sarabun New" w:hAnsi="TH Sarabun New" w:cs="TH Sarabun New"/>
                 <w:sz w:val="32"/>
                 <w:szCs w:val="32"/>
                 <w:cs/>
@@ -6311,8 +6208,6 @@
             <w:r>
               <w:rPr>
                 <w:rFonts w:ascii="TH Sarabun New" w:hAnsi="TH Sarabun New" w:cs="TH Sarabun New"/>
-                <w:b/>
-                <w:bCs/>
                 <w:sz w:val="32"/>
                 <w:szCs w:val="32"/>
               </w:rPr>
@@ -6321,8 +6216,6 @@
             <w:r>
               <w:rPr>
                 <w:rFonts w:ascii="TH Sarabun New" w:hAnsi="TH Sarabun New" w:cs="TH Sarabun New"/>
-                <w:b/>
-                <w:bCs/>
                 <w:sz w:val="32"/>
                 <w:szCs w:val="32"/>
                 <w:cs/>
@@ -6332,19 +6225,16 @@
           </w:p>
           <w:p>
             <w:pPr>
-              <w:rPr>
-                <w:rFonts w:ascii="TH Sarabun New" w:hAnsi="TH Sarabun New" w:cs="TH Sarabun New"/>
-                <w:b/>
-                <w:bCs/>
-                <w:sz w:val="32"/>
-                <w:szCs w:val="32"/>
-              </w:rPr>
-            </w:pPr>
-            <w:r>
-              <w:rPr>
-                <w:rFonts w:ascii="TH Sarabun New" w:hAnsi="TH Sarabun New" w:cs="TH Sarabun New"/>
-                <w:b/>
-                <w:bCs/>
+              <w:pStyle w:val="NoSpacing"/>
+              <w:rPr>
+                <w:rFonts w:ascii="TH Sarabun New" w:hAnsi="TH Sarabun New" w:cs="TH Sarabun New"/>
+                <w:sz w:val="32"/>
+                <w:szCs w:val="32"/>
+              </w:rPr>
+            </w:pPr>
+            <w:r>
+              <w:rPr>
+                <w:rFonts w:ascii="TH Sarabun New" w:hAnsi="TH Sarabun New" w:cs="TH Sarabun New"/>
                 <w:sz w:val="32"/>
                 <w:szCs w:val="32"/>
                 <w:cs/>
@@ -6354,8 +6244,6 @@
             <w:r>
               <w:rPr>
                 <w:rFonts w:ascii="TH Sarabun New" w:hAnsi="TH Sarabun New" w:cs="TH Sarabun New"/>
-                <w:b/>
-                <w:bCs/>
                 <w:sz w:val="32"/>
                 <w:szCs w:val="32"/>
               </w:rPr>
@@ -6364,8 +6252,6 @@
             <w:r>
               <w:rPr>
                 <w:rFonts w:ascii="TH Sarabun New" w:hAnsi="TH Sarabun New" w:cs="TH Sarabun New"/>
-                <w:b/>
-                <w:bCs/>
                 <w:sz w:val="32"/>
                 <w:szCs w:val="32"/>
                 <w:cs/>
@@ -6378,6 +6264,7 @@
       <w:tr>
         <w:trPr>
           <w:trHeight w:val="556"/>
+          <w:jc w:val="center"/>
         </w:trPr>
         <w:tc>
           <w:tcPr>
@@ -6385,19 +6272,16 @@
           </w:tcPr>
           <w:p>
             <w:pPr>
-              <w:rPr>
-                <w:rFonts w:ascii="TH Sarabun New" w:hAnsi="TH Sarabun New" w:cs="TH Sarabun New"/>
-                <w:b/>
-                <w:bCs/>
-                <w:sz w:val="32"/>
-                <w:szCs w:val="32"/>
-              </w:rPr>
-            </w:pPr>
-            <w:r>
-              <w:rPr>
-                <w:rFonts w:ascii="TH Sarabun New" w:hAnsi="TH Sarabun New" w:cs="TH Sarabun New"/>
-                <w:b/>
-                <w:bCs/>
+              <w:pStyle w:val="NoSpacing"/>
+              <w:rPr>
+                <w:rFonts w:ascii="TH Sarabun New" w:hAnsi="TH Sarabun New" w:cs="TH Sarabun New"/>
+                <w:sz w:val="32"/>
+                <w:szCs w:val="32"/>
+              </w:rPr>
+            </w:pPr>
+            <w:r>
+              <w:rPr>
+                <w:rFonts w:ascii="TH Sarabun New" w:hAnsi="TH Sarabun New" w:cs="TH Sarabun New"/>
                 <w:sz w:val="32"/>
                 <w:szCs w:val="32"/>
               </w:rPr>
@@ -6406,8 +6290,6 @@
             <w:r>
               <w:rPr>
                 <w:rFonts w:ascii="TH Sarabun New" w:hAnsi="TH Sarabun New" w:cs="TH Sarabun New"/>
-                <w:b/>
-                <w:bCs/>
                 <w:sz w:val="32"/>
                 <w:szCs w:val="32"/>
                 <w:cs/>
@@ -6422,19 +6304,16 @@
           </w:tcPr>
           <w:p>
             <w:pPr>
-              <w:rPr>
-                <w:rFonts w:ascii="TH Sarabun New" w:hAnsi="TH Sarabun New" w:cs="TH Sarabun New"/>
-                <w:b/>
-                <w:bCs/>
-                <w:sz w:val="32"/>
-                <w:szCs w:val="32"/>
-              </w:rPr>
-            </w:pPr>
-            <w:r>
-              <w:rPr>
-                <w:rFonts w:ascii="TH Sarabun New" w:hAnsi="TH Sarabun New" w:cs="TH Sarabun New"/>
-                <w:b/>
-                <w:bCs/>
+              <w:pStyle w:val="NoSpacing"/>
+              <w:rPr>
+                <w:rFonts w:ascii="TH Sarabun New" w:hAnsi="TH Sarabun New" w:cs="TH Sarabun New"/>
+                <w:sz w:val="32"/>
+                <w:szCs w:val="32"/>
+              </w:rPr>
+            </w:pPr>
+            <w:r>
+              <w:rPr>
+                <w:rFonts w:ascii="TH Sarabun New" w:hAnsi="TH Sarabun New" w:cs="TH Sarabun New"/>
                 <w:sz w:val="32"/>
                 <w:szCs w:val="32"/>
                 <w:cs/>
@@ -6444,8 +6323,6 @@
             <w:r>
               <w:rPr>
                 <w:rFonts w:ascii="TH Sarabun New" w:hAnsi="TH Sarabun New" w:cs="TH Sarabun New"/>
-                <w:b/>
-                <w:bCs/>
                 <w:sz w:val="32"/>
                 <w:szCs w:val="32"/>
               </w:rPr>
@@ -6454,8 +6331,6 @@
             <w:r>
               <w:rPr>
                 <w:rFonts w:ascii="TH Sarabun New" w:hAnsi="TH Sarabun New" w:cs="TH Sarabun New"/>
-                <w:b/>
-                <w:bCs/>
                 <w:sz w:val="32"/>
                 <w:szCs w:val="32"/>
                 <w:cs/>
@@ -6467,7 +6342,8 @@
       </w:tr>
       <w:tr>
         <w:trPr>
-          <w:trHeight w:val="692"/>
+          <w:trHeight w:val="237"/>
+          <w:jc w:val="center"/>
         </w:trPr>
         <w:tc>
           <w:tcPr>
@@ -6475,19 +6351,16 @@
           </w:tcPr>
           <w:p>
             <w:pPr>
-              <w:rPr>
-                <w:rFonts w:ascii="TH Sarabun New" w:hAnsi="TH Sarabun New" w:cs="TH Sarabun New"/>
-                <w:b/>
-                <w:bCs/>
-                <w:sz w:val="32"/>
-                <w:szCs w:val="32"/>
-              </w:rPr>
-            </w:pPr>
-            <w:r>
-              <w:rPr>
-                <w:rFonts w:ascii="TH Sarabun New" w:hAnsi="TH Sarabun New" w:cs="TH Sarabun New"/>
-                <w:b/>
-                <w:bCs/>
+              <w:pStyle w:val="NoSpacing"/>
+              <w:rPr>
+                <w:rFonts w:ascii="TH Sarabun New" w:hAnsi="TH Sarabun New" w:cs="TH Sarabun New"/>
+                <w:sz w:val="32"/>
+                <w:szCs w:val="32"/>
+              </w:rPr>
+            </w:pPr>
+            <w:r>
+              <w:rPr>
+                <w:rFonts w:ascii="TH Sarabun New" w:hAnsi="TH Sarabun New" w:cs="TH Sarabun New"/>
                 <w:sz w:val="32"/>
                 <w:szCs w:val="32"/>
               </w:rPr>
@@ -6497,8 +6370,6 @@
             <w:r>
               <w:rPr>
                 <w:rFonts w:ascii="TH Sarabun New" w:hAnsi="TH Sarabun New" w:cs="TH Sarabun New"/>
-                <w:b/>
-                <w:bCs/>
                 <w:sz w:val="32"/>
                 <w:szCs w:val="32"/>
               </w:rPr>
@@ -6508,8 +6379,6 @@
             <w:r>
               <w:rPr>
                 <w:rFonts w:ascii="TH Sarabun New" w:hAnsi="TH Sarabun New" w:cs="TH Sarabun New"/>
-                <w:b/>
-                <w:bCs/>
                 <w:sz w:val="32"/>
                 <w:szCs w:val="32"/>
               </w:rPr>
@@ -6518,8 +6387,6 @@
             <w:r>
               <w:rPr>
                 <w:rFonts w:ascii="TH Sarabun New" w:hAnsi="TH Sarabun New" w:cs="TH Sarabun New"/>
-                <w:b/>
-                <w:bCs/>
                 <w:sz w:val="32"/>
                 <w:szCs w:val="32"/>
                 <w:cs/>
@@ -6534,10 +6401,9 @@
           </w:tcPr>
           <w:p>
             <w:pPr>
-              <w:rPr>
-                <w:rFonts w:ascii="TH Sarabun New" w:hAnsi="TH Sarabun New" w:cs="TH Sarabun New"/>
-                <w:b/>
-                <w:bCs/>
+              <w:pStyle w:val="NoSpacing"/>
+              <w:rPr>
+                <w:rFonts w:ascii="TH Sarabun New" w:hAnsi="TH Sarabun New" w:cs="TH Sarabun New"/>
                 <w:sz w:val="32"/>
                 <w:szCs w:val="32"/>
               </w:rPr>
@@ -6547,7 +6413,8 @@
       </w:tr>
       <w:tr>
         <w:trPr>
-          <w:trHeight w:val="702"/>
+          <w:trHeight w:val="398"/>
+          <w:jc w:val="center"/>
         </w:trPr>
         <w:tc>
           <w:tcPr>
@@ -6555,30 +6422,24 @@
           </w:tcPr>
           <w:p>
             <w:pPr>
-              <w:rPr>
-                <w:rFonts w:ascii="TH Sarabun New" w:hAnsi="TH Sarabun New" w:cs="TH Sarabun New"/>
-                <w:b/>
-                <w:bCs/>
-                <w:sz w:val="32"/>
-                <w:szCs w:val="32"/>
-              </w:rPr>
-            </w:pPr>
-            <w:r>
-              <w:rPr>
-                <w:rFonts w:ascii="TH Sarabun New" w:hAnsi="TH Sarabun New" w:cs="TH Sarabun New"/>
-                <w:b/>
-                <w:bCs/>
-                <w:sz w:val="32"/>
-                <w:szCs w:val="32"/>
-              </w:rPr>
-              <w:lastRenderedPageBreak/>
+              <w:pStyle w:val="NoSpacing"/>
+              <w:rPr>
+                <w:rFonts w:ascii="TH Sarabun New" w:hAnsi="TH Sarabun New" w:cs="TH Sarabun New"/>
+                <w:sz w:val="32"/>
+                <w:szCs w:val="32"/>
+              </w:rPr>
+            </w:pPr>
+            <w:r>
+              <w:rPr>
+                <w:rFonts w:ascii="TH Sarabun New" w:hAnsi="TH Sarabun New" w:cs="TH Sarabun New"/>
+                <w:sz w:val="32"/>
+                <w:szCs w:val="32"/>
+              </w:rPr>
               <w:t>Note</w:t>
             </w:r>
             <w:r>
               <w:rPr>
                 <w:rFonts w:ascii="TH Sarabun New" w:hAnsi="TH Sarabun New" w:cs="TH Sarabun New"/>
-                <w:b/>
-                <w:bCs/>
                 <w:sz w:val="32"/>
                 <w:szCs w:val="32"/>
                 <w:cs/>
@@ -6593,19 +6454,16 @@
           </w:tcPr>
           <w:p>
             <w:pPr>
-              <w:rPr>
-                <w:rFonts w:ascii="TH Sarabun New" w:hAnsi="TH Sarabun New" w:cs="TH Sarabun New"/>
-                <w:b/>
-                <w:bCs/>
-                <w:sz w:val="32"/>
-                <w:szCs w:val="32"/>
-              </w:rPr>
-            </w:pPr>
-            <w:r>
-              <w:rPr>
-                <w:rFonts w:ascii="TH Sarabun New" w:hAnsi="TH Sarabun New" w:cs="TH Sarabun New"/>
-                <w:b/>
-                <w:bCs/>
+              <w:pStyle w:val="NoSpacing"/>
+              <w:rPr>
+                <w:rFonts w:ascii="TH Sarabun New" w:hAnsi="TH Sarabun New" w:cs="TH Sarabun New"/>
+                <w:sz w:val="32"/>
+                <w:szCs w:val="32"/>
+              </w:rPr>
+            </w:pPr>
+            <w:r>
+              <w:rPr>
+                <w:rFonts w:ascii="TH Sarabun New" w:hAnsi="TH Sarabun New" w:cs="TH Sarabun New"/>
                 <w:sz w:val="32"/>
                 <w:szCs w:val="32"/>
               </w:rPr>
@@ -6614,8 +6472,6 @@
             <w:r>
               <w:rPr>
                 <w:rFonts w:ascii="TH Sarabun New" w:hAnsi="TH Sarabun New" w:cs="TH Sarabun New"/>
-                <w:b/>
-                <w:bCs/>
                 <w:sz w:val="32"/>
                 <w:szCs w:val="32"/>
                 <w:cs/>
@@ -6625,8 +6481,6 @@
             <w:r>
               <w:rPr>
                 <w:rFonts w:ascii="TH Sarabun New" w:hAnsi="TH Sarabun New" w:cs="TH Sarabun New"/>
-                <w:b/>
-                <w:bCs/>
                 <w:sz w:val="32"/>
                 <w:szCs w:val="32"/>
               </w:rPr>
@@ -6684,8 +6538,8 @@
     <w:tbl>
       <w:tblPr>
         <w:tblStyle w:val="TableGrid3"/>
-        <w:tblpPr w:leftFromText="180" w:rightFromText="180" w:vertAnchor="page" w:horzAnchor="margin" w:tblpY="1283"/>
         <w:tblW w:w="0" w:type="auto"/>
+        <w:jc w:val="center"/>
         <w:tblLook w:val="04A0" w:firstRow="1" w:lastRow="0" w:firstColumn="1" w:lastColumn="0" w:noHBand="0" w:noVBand="1"/>
       </w:tblPr>
       <w:tblGrid>
@@ -6694,7 +6548,8 @@
       </w:tblGrid>
       <w:tr>
         <w:trPr>
-          <w:trHeight w:val="699"/>
+          <w:trHeight w:val="413"/>
+          <w:jc w:val="center"/>
         </w:trPr>
         <w:tc>
           <w:tcPr>
@@ -6702,30 +6557,24 @@
           </w:tcPr>
           <w:p>
             <w:pPr>
-              <w:rPr>
-                <w:rFonts w:ascii="TH Sarabun New" w:hAnsi="TH Sarabun New" w:cs="TH Sarabun New"/>
-                <w:b/>
-                <w:bCs/>
-                <w:sz w:val="32"/>
-                <w:szCs w:val="32"/>
-              </w:rPr>
-            </w:pPr>
-            <w:r>
-              <w:rPr>
-                <w:rFonts w:ascii="TH Sarabun New" w:hAnsi="TH Sarabun New" w:cs="TH Sarabun New"/>
-                <w:b/>
-                <w:bCs/>
-                <w:sz w:val="32"/>
-                <w:szCs w:val="32"/>
-              </w:rPr>
-              <w:lastRenderedPageBreak/>
+              <w:pStyle w:val="NoSpacing"/>
+              <w:rPr>
+                <w:rFonts w:ascii="TH Sarabun New" w:hAnsi="TH Sarabun New" w:cs="TH Sarabun New"/>
+                <w:sz w:val="32"/>
+                <w:szCs w:val="32"/>
+              </w:rPr>
+            </w:pPr>
+            <w:r>
+              <w:rPr>
+                <w:rFonts w:ascii="TH Sarabun New" w:hAnsi="TH Sarabun New" w:cs="TH Sarabun New"/>
+                <w:sz w:val="32"/>
+                <w:szCs w:val="32"/>
+              </w:rPr>
               <w:t xml:space="preserve">Use Case Name </w:t>
             </w:r>
             <w:r>
               <w:rPr>
                 <w:rFonts w:ascii="TH Sarabun New" w:hAnsi="TH Sarabun New" w:cs="TH Sarabun New"/>
-                <w:b/>
-                <w:bCs/>
                 <w:sz w:val="32"/>
                 <w:szCs w:val="32"/>
                 <w:cs/>
@@ -6740,19 +6589,16 @@
           </w:tcPr>
           <w:p>
             <w:pPr>
-              <w:rPr>
-                <w:rFonts w:ascii="TH Sarabun New" w:hAnsi="TH Sarabun New" w:cs="TH Sarabun New"/>
-                <w:b/>
-                <w:bCs/>
-                <w:sz w:val="32"/>
-                <w:szCs w:val="32"/>
-              </w:rPr>
-            </w:pPr>
-            <w:r>
-              <w:rPr>
-                <w:rFonts w:ascii="TH Sarabun New" w:hAnsi="TH Sarabun New" w:cs="TH Sarabun New"/>
-                <w:b/>
-                <w:bCs/>
+              <w:pStyle w:val="NoSpacing"/>
+              <w:rPr>
+                <w:rFonts w:ascii="TH Sarabun New" w:hAnsi="TH Sarabun New" w:cs="TH Sarabun New"/>
+                <w:sz w:val="32"/>
+                <w:szCs w:val="32"/>
+              </w:rPr>
+            </w:pPr>
+            <w:r>
+              <w:rPr>
+                <w:rFonts w:ascii="TH Sarabun New" w:hAnsi="TH Sarabun New" w:cs="TH Sarabun New"/>
                 <w:sz w:val="32"/>
                 <w:szCs w:val="32"/>
               </w:rPr>
@@ -6761,8 +6607,6 @@
             <w:r>
               <w:rPr>
                 <w:rFonts w:ascii="TH Sarabun New" w:hAnsi="TH Sarabun New" w:cs="TH Sarabun New"/>
-                <w:b/>
-                <w:bCs/>
                 <w:sz w:val="32"/>
                 <w:szCs w:val="32"/>
                 <w:cs/>
@@ -6772,8 +6616,6 @@
             <w:r>
               <w:rPr>
                 <w:rFonts w:ascii="TH Sarabun New" w:hAnsi="TH Sarabun New" w:cs="TH Sarabun New"/>
-                <w:b/>
-                <w:bCs/>
                 <w:sz w:val="32"/>
                 <w:szCs w:val="32"/>
               </w:rPr>
@@ -6782,8 +6624,6 @@
             <w:r>
               <w:rPr>
                 <w:rFonts w:ascii="TH Sarabun New" w:hAnsi="TH Sarabun New" w:cs="TH Sarabun New"/>
-                <w:b/>
-                <w:bCs/>
                 <w:sz w:val="32"/>
                 <w:szCs w:val="32"/>
                 <w:cs/>
@@ -6795,7 +6635,8 @@
       </w:tr>
       <w:tr>
         <w:trPr>
-          <w:trHeight w:val="851"/>
+          <w:trHeight w:val="405"/>
+          <w:jc w:val="center"/>
         </w:trPr>
         <w:tc>
           <w:tcPr>
@@ -6803,29 +6644,25 @@
           </w:tcPr>
           <w:p>
             <w:pPr>
-              <w:rPr>
-                <w:rFonts w:ascii="TH Sarabun New" w:hAnsi="TH Sarabun New" w:cs="TH Sarabun New"/>
-                <w:b/>
-                <w:bCs/>
-                <w:sz w:val="32"/>
-                <w:szCs w:val="32"/>
-              </w:rPr>
-            </w:pPr>
-            <w:r>
-              <w:rPr>
-                <w:rFonts w:ascii="TH Sarabun New" w:hAnsi="TH Sarabun New" w:cs="TH Sarabun New"/>
-                <w:b/>
-                <w:bCs/>
-                <w:sz w:val="32"/>
-                <w:szCs w:val="32"/>
-              </w:rPr>
+              <w:pStyle w:val="NoSpacing"/>
+              <w:rPr>
+                <w:rFonts w:ascii="TH Sarabun New" w:hAnsi="TH Sarabun New" w:cs="TH Sarabun New"/>
+                <w:sz w:val="32"/>
+                <w:szCs w:val="32"/>
+              </w:rPr>
+            </w:pPr>
+            <w:r>
+              <w:rPr>
+                <w:rFonts w:ascii="TH Sarabun New" w:hAnsi="TH Sarabun New" w:cs="TH Sarabun New"/>
+                <w:sz w:val="32"/>
+                <w:szCs w:val="32"/>
+              </w:rPr>
+              <w:lastRenderedPageBreak/>
               <w:t xml:space="preserve">Requirement ID </w:t>
             </w:r>
             <w:r>
               <w:rPr>
                 <w:rFonts w:ascii="TH Sarabun New" w:hAnsi="TH Sarabun New" w:cs="TH Sarabun New"/>
-                <w:b/>
-                <w:bCs/>
                 <w:sz w:val="32"/>
                 <w:szCs w:val="32"/>
                 <w:cs/>
@@ -6840,10 +6677,9 @@
           </w:tcPr>
           <w:p>
             <w:pPr>
-              <w:rPr>
-                <w:rFonts w:ascii="TH Sarabun New" w:hAnsi="TH Sarabun New" w:cs="TH Sarabun New"/>
-                <w:b/>
-                <w:bCs/>
+              <w:pStyle w:val="NoSpacing"/>
+              <w:rPr>
+                <w:rFonts w:ascii="TH Sarabun New" w:hAnsi="TH Sarabun New" w:cs="TH Sarabun New"/>
                 <w:sz w:val="32"/>
                 <w:szCs w:val="32"/>
               </w:rPr>
@@ -6853,7 +6689,8 @@
       </w:tr>
       <w:tr>
         <w:trPr>
-          <w:trHeight w:val="678"/>
+          <w:trHeight w:val="114"/>
+          <w:jc w:val="center"/>
         </w:trPr>
         <w:tc>
           <w:tcPr>
@@ -6861,10 +6698,9 @@
           </w:tcPr>
           <w:p>
             <w:pPr>
-              <w:rPr>
-                <w:rFonts w:ascii="TH Sarabun New" w:hAnsi="TH Sarabun New" w:cs="TH Sarabun New"/>
-                <w:b/>
-                <w:bCs/>
+              <w:pStyle w:val="NoSpacing"/>
+              <w:rPr>
+                <w:rFonts w:ascii="TH Sarabun New" w:hAnsi="TH Sarabun New" w:cs="TH Sarabun New"/>
                 <w:sz w:val="32"/>
                 <w:szCs w:val="32"/>
               </w:rPr>
@@ -6873,8 +6709,6 @@
             <w:r>
               <w:rPr>
                 <w:rFonts w:ascii="TH Sarabun New" w:hAnsi="TH Sarabun New" w:cs="TH Sarabun New"/>
-                <w:b/>
-                <w:bCs/>
                 <w:sz w:val="32"/>
                 <w:szCs w:val="32"/>
               </w:rPr>
@@ -6884,8 +6718,6 @@
             <w:r>
               <w:rPr>
                 <w:rFonts w:ascii="TH Sarabun New" w:hAnsi="TH Sarabun New" w:cs="TH Sarabun New"/>
-                <w:b/>
-                <w:bCs/>
                 <w:sz w:val="32"/>
                 <w:szCs w:val="32"/>
               </w:rPr>
@@ -6894,8 +6726,6 @@
             <w:r>
               <w:rPr>
                 <w:rFonts w:ascii="TH Sarabun New" w:hAnsi="TH Sarabun New" w:cs="TH Sarabun New"/>
-                <w:b/>
-                <w:bCs/>
                 <w:sz w:val="32"/>
                 <w:szCs w:val="32"/>
                 <w:cs/>
@@ -6910,10 +6740,9 @@
           </w:tcPr>
           <w:p>
             <w:pPr>
-              <w:rPr>
-                <w:rFonts w:ascii="TH Sarabun New" w:hAnsi="TH Sarabun New" w:cs="TH Sarabun New"/>
-                <w:b/>
-                <w:bCs/>
+              <w:pStyle w:val="NoSpacing"/>
+              <w:rPr>
+                <w:rFonts w:ascii="TH Sarabun New" w:hAnsi="TH Sarabun New" w:cs="TH Sarabun New"/>
                 <w:sz w:val="32"/>
                 <w:szCs w:val="32"/>
               </w:rPr>
@@ -6923,7 +6752,8 @@
       </w:tr>
       <w:tr>
         <w:trPr>
-          <w:trHeight w:val="560"/>
+          <w:trHeight w:val="389"/>
+          <w:jc w:val="center"/>
         </w:trPr>
         <w:tc>
           <w:tcPr>
@@ -6931,19 +6761,16 @@
           </w:tcPr>
           <w:p>
             <w:pPr>
-              <w:rPr>
-                <w:rFonts w:ascii="TH Sarabun New" w:hAnsi="TH Sarabun New" w:cs="TH Sarabun New"/>
-                <w:b/>
-                <w:bCs/>
-                <w:sz w:val="32"/>
-                <w:szCs w:val="32"/>
-              </w:rPr>
-            </w:pPr>
-            <w:r>
-              <w:rPr>
-                <w:rFonts w:ascii="TH Sarabun New" w:hAnsi="TH Sarabun New" w:cs="TH Sarabun New"/>
-                <w:b/>
-                <w:bCs/>
+              <w:pStyle w:val="NoSpacing"/>
+              <w:rPr>
+                <w:rFonts w:ascii="TH Sarabun New" w:hAnsi="TH Sarabun New" w:cs="TH Sarabun New"/>
+                <w:sz w:val="32"/>
+                <w:szCs w:val="32"/>
+              </w:rPr>
+            </w:pPr>
+            <w:r>
+              <w:rPr>
+                <w:rFonts w:ascii="TH Sarabun New" w:hAnsi="TH Sarabun New" w:cs="TH Sarabun New"/>
                 <w:sz w:val="32"/>
                 <w:szCs w:val="32"/>
               </w:rPr>
@@ -6952,8 +6779,6 @@
             <w:r>
               <w:rPr>
                 <w:rFonts w:ascii="TH Sarabun New" w:hAnsi="TH Sarabun New" w:cs="TH Sarabun New"/>
-                <w:b/>
-                <w:bCs/>
                 <w:sz w:val="32"/>
                 <w:szCs w:val="32"/>
                 <w:cs/>
@@ -6968,19 +6793,16 @@
           </w:tcPr>
           <w:p>
             <w:pPr>
-              <w:rPr>
-                <w:rFonts w:ascii="TH Sarabun New" w:hAnsi="TH Sarabun New" w:cs="TH Sarabun New"/>
-                <w:b/>
-                <w:bCs/>
-                <w:sz w:val="32"/>
-                <w:szCs w:val="32"/>
-              </w:rPr>
-            </w:pPr>
-            <w:r>
-              <w:rPr>
-                <w:rFonts w:ascii="TH Sarabun New" w:hAnsi="TH Sarabun New" w:cs="TH Sarabun New"/>
-                <w:b/>
-                <w:bCs/>
+              <w:pStyle w:val="NoSpacing"/>
+              <w:rPr>
+                <w:rFonts w:ascii="TH Sarabun New" w:hAnsi="TH Sarabun New" w:cs="TH Sarabun New"/>
+                <w:sz w:val="32"/>
+                <w:szCs w:val="32"/>
+              </w:rPr>
+            </w:pPr>
+            <w:r>
+              <w:rPr>
+                <w:rFonts w:ascii="TH Sarabun New" w:hAnsi="TH Sarabun New" w:cs="TH Sarabun New"/>
                 <w:sz w:val="32"/>
                 <w:szCs w:val="32"/>
                 <w:cs/>
@@ -6992,7 +6814,8 @@
       </w:tr>
       <w:tr>
         <w:trPr>
-          <w:trHeight w:val="696"/>
+          <w:trHeight w:val="380"/>
+          <w:jc w:val="center"/>
         </w:trPr>
         <w:tc>
           <w:tcPr>
@@ -7000,19 +6823,16 @@
           </w:tcPr>
           <w:p>
             <w:pPr>
-              <w:rPr>
-                <w:rFonts w:ascii="TH Sarabun New" w:hAnsi="TH Sarabun New" w:cs="TH Sarabun New"/>
-                <w:b/>
-                <w:bCs/>
-                <w:sz w:val="32"/>
-                <w:szCs w:val="32"/>
-              </w:rPr>
-            </w:pPr>
-            <w:r>
-              <w:rPr>
-                <w:rFonts w:ascii="TH Sarabun New" w:hAnsi="TH Sarabun New" w:cs="TH Sarabun New"/>
-                <w:b/>
-                <w:bCs/>
+              <w:pStyle w:val="NoSpacing"/>
+              <w:rPr>
+                <w:rFonts w:ascii="TH Sarabun New" w:hAnsi="TH Sarabun New" w:cs="TH Sarabun New"/>
+                <w:sz w:val="32"/>
+                <w:szCs w:val="32"/>
+              </w:rPr>
+            </w:pPr>
+            <w:r>
+              <w:rPr>
+                <w:rFonts w:ascii="TH Sarabun New" w:hAnsi="TH Sarabun New" w:cs="TH Sarabun New"/>
                 <w:sz w:val="32"/>
                 <w:szCs w:val="32"/>
               </w:rPr>
@@ -7021,8 +6841,6 @@
             <w:r>
               <w:rPr>
                 <w:rFonts w:ascii="TH Sarabun New" w:hAnsi="TH Sarabun New" w:cs="TH Sarabun New"/>
-                <w:b/>
-                <w:bCs/>
                 <w:sz w:val="32"/>
                 <w:szCs w:val="32"/>
                 <w:cs/>
@@ -7030,17 +6848,6 @@
               <w:t>::</w:t>
             </w:r>
           </w:p>
-          <w:p>
-            <w:pPr>
-              <w:rPr>
-                <w:rFonts w:ascii="TH Sarabun New" w:hAnsi="TH Sarabun New" w:cs="TH Sarabun New"/>
-                <w:b/>
-                <w:bCs/>
-                <w:sz w:val="32"/>
-                <w:szCs w:val="32"/>
-              </w:rPr>
-            </w:pPr>
-          </w:p>
         </w:tc>
         <w:tc>
           <w:tcPr>
@@ -7048,19 +6855,16 @@
           </w:tcPr>
           <w:p>
             <w:pPr>
-              <w:rPr>
-                <w:rFonts w:ascii="TH Sarabun New" w:hAnsi="TH Sarabun New" w:cs="TH Sarabun New"/>
-                <w:b/>
-                <w:bCs/>
-                <w:sz w:val="32"/>
-                <w:szCs w:val="32"/>
-              </w:rPr>
-            </w:pPr>
-            <w:r>
-              <w:rPr>
-                <w:rFonts w:ascii="TH Sarabun New" w:hAnsi="TH Sarabun New" w:cs="TH Sarabun New"/>
-                <w:b/>
-                <w:bCs/>
+              <w:pStyle w:val="NoSpacing"/>
+              <w:rPr>
+                <w:rFonts w:ascii="TH Sarabun New" w:hAnsi="TH Sarabun New" w:cs="TH Sarabun New"/>
+                <w:sz w:val="32"/>
+                <w:szCs w:val="32"/>
+              </w:rPr>
+            </w:pPr>
+            <w:r>
+              <w:rPr>
+                <w:rFonts w:ascii="TH Sarabun New" w:hAnsi="TH Sarabun New" w:cs="TH Sarabun New"/>
                 <w:sz w:val="32"/>
                 <w:szCs w:val="32"/>
               </w:rPr>
@@ -7071,7 +6875,8 @@
       </w:tr>
       <w:tr>
         <w:trPr>
-          <w:trHeight w:val="706"/>
+          <w:trHeight w:val="372"/>
+          <w:jc w:val="center"/>
         </w:trPr>
         <w:tc>
           <w:tcPr>
@@ -7079,19 +6884,16 @@
           </w:tcPr>
           <w:p>
             <w:pPr>
-              <w:rPr>
-                <w:rFonts w:ascii="TH Sarabun New" w:hAnsi="TH Sarabun New" w:cs="TH Sarabun New"/>
-                <w:b/>
-                <w:bCs/>
-                <w:sz w:val="32"/>
-                <w:szCs w:val="32"/>
-              </w:rPr>
-            </w:pPr>
-            <w:r>
-              <w:rPr>
-                <w:rFonts w:ascii="TH Sarabun New" w:hAnsi="TH Sarabun New" w:cs="TH Sarabun New"/>
-                <w:b/>
-                <w:bCs/>
+              <w:pStyle w:val="NoSpacing"/>
+              <w:rPr>
+                <w:rFonts w:ascii="TH Sarabun New" w:hAnsi="TH Sarabun New" w:cs="TH Sarabun New"/>
+                <w:sz w:val="32"/>
+                <w:szCs w:val="32"/>
+              </w:rPr>
+            </w:pPr>
+            <w:r>
+              <w:rPr>
+                <w:rFonts w:ascii="TH Sarabun New" w:hAnsi="TH Sarabun New" w:cs="TH Sarabun New"/>
                 <w:sz w:val="32"/>
                 <w:szCs w:val="32"/>
               </w:rPr>
@@ -7100,8 +6902,6 @@
             <w:r>
               <w:rPr>
                 <w:rFonts w:ascii="TH Sarabun New" w:hAnsi="TH Sarabun New" w:cs="TH Sarabun New"/>
-                <w:b/>
-                <w:bCs/>
                 <w:sz w:val="32"/>
                 <w:szCs w:val="32"/>
                 <w:cs/>
@@ -7116,19 +6916,16 @@
           </w:tcPr>
           <w:p>
             <w:pPr>
-              <w:rPr>
-                <w:rFonts w:ascii="TH Sarabun New" w:hAnsi="TH Sarabun New" w:cs="TH Sarabun New"/>
-                <w:b/>
-                <w:bCs/>
-                <w:sz w:val="32"/>
-                <w:szCs w:val="32"/>
-              </w:rPr>
-            </w:pPr>
-            <w:r>
-              <w:rPr>
-                <w:rFonts w:ascii="TH Sarabun New" w:hAnsi="TH Sarabun New" w:cs="TH Sarabun New"/>
-                <w:b/>
-                <w:bCs/>
+              <w:pStyle w:val="NoSpacing"/>
+              <w:rPr>
+                <w:rFonts w:ascii="TH Sarabun New" w:hAnsi="TH Sarabun New" w:cs="TH Sarabun New"/>
+                <w:sz w:val="32"/>
+                <w:szCs w:val="32"/>
+              </w:rPr>
+            </w:pPr>
+            <w:r>
+              <w:rPr>
+                <w:rFonts w:ascii="TH Sarabun New" w:hAnsi="TH Sarabun New" w:cs="TH Sarabun New"/>
                 <w:sz w:val="32"/>
                 <w:szCs w:val="32"/>
               </w:rPr>
@@ -7139,7 +6936,8 @@
       </w:tr>
       <w:tr>
         <w:trPr>
-          <w:trHeight w:val="844"/>
+          <w:trHeight w:val="350"/>
+          <w:jc w:val="center"/>
         </w:trPr>
         <w:tc>
           <w:tcPr>
@@ -7147,19 +6945,16 @@
           </w:tcPr>
           <w:p>
             <w:pPr>
-              <w:rPr>
-                <w:rFonts w:ascii="TH Sarabun New" w:hAnsi="TH Sarabun New" w:cs="TH Sarabun New"/>
-                <w:b/>
-                <w:bCs/>
-                <w:sz w:val="32"/>
-                <w:szCs w:val="32"/>
-              </w:rPr>
-            </w:pPr>
-            <w:r>
-              <w:rPr>
-                <w:rFonts w:ascii="TH Sarabun New" w:hAnsi="TH Sarabun New" w:cs="TH Sarabun New"/>
-                <w:b/>
-                <w:bCs/>
+              <w:pStyle w:val="NoSpacing"/>
+              <w:rPr>
+                <w:rFonts w:ascii="TH Sarabun New" w:hAnsi="TH Sarabun New" w:cs="TH Sarabun New"/>
+                <w:sz w:val="32"/>
+                <w:szCs w:val="32"/>
+              </w:rPr>
+            </w:pPr>
+            <w:r>
+              <w:rPr>
+                <w:rFonts w:ascii="TH Sarabun New" w:hAnsi="TH Sarabun New" w:cs="TH Sarabun New"/>
                 <w:sz w:val="32"/>
                 <w:szCs w:val="32"/>
               </w:rPr>
@@ -7168,8 +6963,6 @@
             <w:r>
               <w:rPr>
                 <w:rFonts w:ascii="TH Sarabun New" w:hAnsi="TH Sarabun New" w:cs="TH Sarabun New"/>
-                <w:b/>
-                <w:bCs/>
                 <w:sz w:val="32"/>
                 <w:szCs w:val="32"/>
                 <w:cs/>
@@ -7179,8 +6972,6 @@
             <w:r>
               <w:rPr>
                 <w:rFonts w:ascii="TH Sarabun New" w:hAnsi="TH Sarabun New" w:cs="TH Sarabun New"/>
-                <w:b/>
-                <w:bCs/>
                 <w:sz w:val="32"/>
                 <w:szCs w:val="32"/>
               </w:rPr>
@@ -7189,8 +6980,6 @@
             <w:r>
               <w:rPr>
                 <w:rFonts w:ascii="TH Sarabun New" w:hAnsi="TH Sarabun New" w:cs="TH Sarabun New"/>
-                <w:b/>
-                <w:bCs/>
                 <w:sz w:val="32"/>
                 <w:szCs w:val="32"/>
                 <w:cs/>
@@ -7200,8 +6989,6 @@
             <w:r>
               <w:rPr>
                 <w:rFonts w:ascii="TH Sarabun New" w:hAnsi="TH Sarabun New" w:cs="TH Sarabun New"/>
-                <w:b/>
-                <w:bCs/>
                 <w:sz w:val="32"/>
                 <w:szCs w:val="32"/>
               </w:rPr>
@@ -7210,8 +6997,6 @@
             <w:r>
               <w:rPr>
                 <w:rFonts w:ascii="TH Sarabun New" w:hAnsi="TH Sarabun New" w:cs="TH Sarabun New"/>
-                <w:b/>
-                <w:bCs/>
                 <w:sz w:val="32"/>
                 <w:szCs w:val="32"/>
                 <w:cs/>
@@ -7226,20 +7011,17 @@
           </w:tcPr>
           <w:p>
             <w:pPr>
-              <w:rPr>
-                <w:rFonts w:ascii="TH Sarabun New" w:hAnsi="TH Sarabun New" w:cs="TH Sarabun New"/>
-                <w:b/>
-                <w:bCs/>
-                <w:sz w:val="32"/>
-                <w:szCs w:val="32"/>
-                <w:cs/>
-              </w:rPr>
-            </w:pPr>
-            <w:r>
-              <w:rPr>
-                <w:rFonts w:ascii="TH Sarabun New" w:hAnsi="TH Sarabun New" w:cs="TH Sarabun New"/>
-                <w:b/>
-                <w:bCs/>
+              <w:pStyle w:val="NoSpacing"/>
+              <w:rPr>
+                <w:rFonts w:ascii="TH Sarabun New" w:hAnsi="TH Sarabun New" w:cs="TH Sarabun New"/>
+                <w:sz w:val="32"/>
+                <w:szCs w:val="32"/>
+                <w:cs/>
+              </w:rPr>
+            </w:pPr>
+            <w:r>
+              <w:rPr>
+                <w:rFonts w:ascii="TH Sarabun New" w:hAnsi="TH Sarabun New" w:cs="TH Sarabun New"/>
                 <w:sz w:val="32"/>
                 <w:szCs w:val="32"/>
                 <w:cs/>
@@ -7251,7 +7033,8 @@
       </w:tr>
       <w:tr>
         <w:trPr>
-          <w:trHeight w:val="558"/>
+          <w:trHeight w:val="484"/>
+          <w:jc w:val="center"/>
         </w:trPr>
         <w:tc>
           <w:tcPr>
@@ -7259,19 +7042,16 @@
           </w:tcPr>
           <w:p>
             <w:pPr>
-              <w:rPr>
-                <w:rFonts w:ascii="TH Sarabun New" w:hAnsi="TH Sarabun New" w:cs="TH Sarabun New"/>
-                <w:b/>
-                <w:bCs/>
-                <w:sz w:val="32"/>
-                <w:szCs w:val="32"/>
-              </w:rPr>
-            </w:pPr>
-            <w:r>
-              <w:rPr>
-                <w:rFonts w:ascii="TH Sarabun New" w:hAnsi="TH Sarabun New" w:cs="TH Sarabun New"/>
-                <w:b/>
-                <w:bCs/>
+              <w:pStyle w:val="NoSpacing"/>
+              <w:rPr>
+                <w:rFonts w:ascii="TH Sarabun New" w:hAnsi="TH Sarabun New" w:cs="TH Sarabun New"/>
+                <w:sz w:val="32"/>
+                <w:szCs w:val="32"/>
+              </w:rPr>
+            </w:pPr>
+            <w:r>
+              <w:rPr>
+                <w:rFonts w:ascii="TH Sarabun New" w:hAnsi="TH Sarabun New" w:cs="TH Sarabun New"/>
                 <w:sz w:val="32"/>
                 <w:szCs w:val="32"/>
               </w:rPr>
@@ -7280,8 +7060,6 @@
             <w:r>
               <w:rPr>
                 <w:rFonts w:ascii="TH Sarabun New" w:hAnsi="TH Sarabun New" w:cs="TH Sarabun New"/>
-                <w:b/>
-                <w:bCs/>
                 <w:sz w:val="32"/>
                 <w:szCs w:val="32"/>
                 <w:cs/>
@@ -7291,8 +7069,6 @@
             <w:r>
               <w:rPr>
                 <w:rFonts w:ascii="TH Sarabun New" w:hAnsi="TH Sarabun New" w:cs="TH Sarabun New"/>
-                <w:b/>
-                <w:bCs/>
                 <w:sz w:val="32"/>
                 <w:szCs w:val="32"/>
               </w:rPr>
@@ -7301,8 +7077,6 @@
             <w:r>
               <w:rPr>
                 <w:rFonts w:ascii="TH Sarabun New" w:hAnsi="TH Sarabun New" w:cs="TH Sarabun New"/>
-                <w:b/>
-                <w:bCs/>
                 <w:sz w:val="32"/>
                 <w:szCs w:val="32"/>
                 <w:cs/>
@@ -7317,19 +7091,16 @@
           </w:tcPr>
           <w:p>
             <w:pPr>
-              <w:rPr>
-                <w:rFonts w:ascii="TH Sarabun New" w:hAnsi="TH Sarabun New" w:cs="TH Sarabun New"/>
-                <w:b/>
-                <w:bCs/>
-                <w:sz w:val="32"/>
-                <w:szCs w:val="32"/>
-              </w:rPr>
-            </w:pPr>
-            <w:r>
-              <w:rPr>
-                <w:rFonts w:ascii="TH Sarabun New" w:hAnsi="TH Sarabun New" w:cs="TH Sarabun New"/>
-                <w:b/>
-                <w:bCs/>
+              <w:pStyle w:val="NoSpacing"/>
+              <w:rPr>
+                <w:rFonts w:ascii="TH Sarabun New" w:hAnsi="TH Sarabun New" w:cs="TH Sarabun New"/>
+                <w:sz w:val="32"/>
+                <w:szCs w:val="32"/>
+              </w:rPr>
+            </w:pPr>
+            <w:r>
+              <w:rPr>
+                <w:rFonts w:ascii="TH Sarabun New" w:hAnsi="TH Sarabun New" w:cs="TH Sarabun New"/>
                 <w:sz w:val="32"/>
                 <w:szCs w:val="32"/>
                 <w:cs/>
@@ -7341,7 +7112,8 @@
       </w:tr>
       <w:tr>
         <w:trPr>
-          <w:trHeight w:val="694"/>
+          <w:trHeight w:val="1553"/>
+          <w:jc w:val="center"/>
         </w:trPr>
         <w:tc>
           <w:tcPr>
@@ -7349,19 +7121,16 @@
           </w:tcPr>
           <w:p>
             <w:pPr>
-              <w:rPr>
-                <w:rFonts w:ascii="TH Sarabun New" w:hAnsi="TH Sarabun New" w:cs="TH Sarabun New"/>
-                <w:b/>
-                <w:bCs/>
-                <w:sz w:val="32"/>
-                <w:szCs w:val="32"/>
-              </w:rPr>
-            </w:pPr>
-            <w:r>
-              <w:rPr>
-                <w:rFonts w:ascii="TH Sarabun New" w:hAnsi="TH Sarabun New" w:cs="TH Sarabun New"/>
-                <w:b/>
-                <w:bCs/>
+              <w:pStyle w:val="NoSpacing"/>
+              <w:rPr>
+                <w:rFonts w:ascii="TH Sarabun New" w:hAnsi="TH Sarabun New" w:cs="TH Sarabun New"/>
+                <w:sz w:val="32"/>
+                <w:szCs w:val="32"/>
+              </w:rPr>
+            </w:pPr>
+            <w:r>
+              <w:rPr>
+                <w:rFonts w:ascii="TH Sarabun New" w:hAnsi="TH Sarabun New" w:cs="TH Sarabun New"/>
                 <w:sz w:val="32"/>
                 <w:szCs w:val="32"/>
               </w:rPr>
@@ -7370,8 +7139,6 @@
             <w:r>
               <w:rPr>
                 <w:rFonts w:ascii="TH Sarabun New" w:hAnsi="TH Sarabun New" w:cs="TH Sarabun New"/>
-                <w:b/>
-                <w:bCs/>
                 <w:sz w:val="32"/>
                 <w:szCs w:val="32"/>
                 <w:cs/>
@@ -7386,19 +7153,16 @@
           </w:tcPr>
           <w:p>
             <w:pPr>
-              <w:rPr>
-                <w:rFonts w:ascii="TH Sarabun New" w:hAnsi="TH Sarabun New" w:cs="TH Sarabun New"/>
-                <w:b/>
-                <w:bCs/>
-                <w:sz w:val="32"/>
-                <w:szCs w:val="32"/>
-              </w:rPr>
-            </w:pPr>
-            <w:r>
-              <w:rPr>
-                <w:rFonts w:ascii="TH Sarabun New" w:hAnsi="TH Sarabun New" w:cs="TH Sarabun New"/>
-                <w:b/>
-                <w:bCs/>
+              <w:pStyle w:val="NoSpacing"/>
+              <w:rPr>
+                <w:rFonts w:ascii="TH Sarabun New" w:hAnsi="TH Sarabun New" w:cs="TH Sarabun New"/>
+                <w:sz w:val="32"/>
+                <w:szCs w:val="32"/>
+              </w:rPr>
+            </w:pPr>
+            <w:r>
+              <w:rPr>
+                <w:rFonts w:ascii="TH Sarabun New" w:hAnsi="TH Sarabun New" w:cs="TH Sarabun New"/>
                 <w:sz w:val="32"/>
                 <w:szCs w:val="32"/>
                 <w:cs/>
@@ -7408,19 +7172,16 @@
           </w:p>
           <w:p>
             <w:pPr>
-              <w:rPr>
-                <w:rFonts w:ascii="TH Sarabun New" w:hAnsi="TH Sarabun New" w:cs="TH Sarabun New"/>
-                <w:b/>
-                <w:bCs/>
-                <w:sz w:val="32"/>
-                <w:szCs w:val="32"/>
-              </w:rPr>
-            </w:pPr>
-            <w:r>
-              <w:rPr>
-                <w:rFonts w:ascii="TH Sarabun New" w:hAnsi="TH Sarabun New" w:cs="TH Sarabun New"/>
-                <w:b/>
-                <w:bCs/>
+              <w:pStyle w:val="NoSpacing"/>
+              <w:rPr>
+                <w:rFonts w:ascii="TH Sarabun New" w:hAnsi="TH Sarabun New" w:cs="TH Sarabun New"/>
+                <w:sz w:val="32"/>
+                <w:szCs w:val="32"/>
+              </w:rPr>
+            </w:pPr>
+            <w:r>
+              <w:rPr>
+                <w:rFonts w:ascii="TH Sarabun New" w:hAnsi="TH Sarabun New" w:cs="TH Sarabun New"/>
                 <w:sz w:val="32"/>
                 <w:szCs w:val="32"/>
                 <w:cs/>
@@ -7430,19 +7191,16 @@
           </w:p>
           <w:p>
             <w:pPr>
-              <w:rPr>
-                <w:rFonts w:ascii="TH Sarabun New" w:hAnsi="TH Sarabun New" w:cs="TH Sarabun New"/>
-                <w:b/>
-                <w:bCs/>
-                <w:sz w:val="32"/>
-                <w:szCs w:val="32"/>
-              </w:rPr>
-            </w:pPr>
-            <w:r>
-              <w:rPr>
-                <w:rFonts w:ascii="TH Sarabun New" w:hAnsi="TH Sarabun New" w:cs="TH Sarabun New"/>
-                <w:b/>
-                <w:bCs/>
+              <w:pStyle w:val="NoSpacing"/>
+              <w:rPr>
+                <w:rFonts w:ascii="TH Sarabun New" w:hAnsi="TH Sarabun New" w:cs="TH Sarabun New"/>
+                <w:sz w:val="32"/>
+                <w:szCs w:val="32"/>
+              </w:rPr>
+            </w:pPr>
+            <w:r>
+              <w:rPr>
+                <w:rFonts w:ascii="TH Sarabun New" w:hAnsi="TH Sarabun New" w:cs="TH Sarabun New"/>
                 <w:sz w:val="32"/>
                 <w:szCs w:val="32"/>
                 <w:cs/>
@@ -7452,19 +7210,16 @@
           </w:p>
           <w:p>
             <w:pPr>
-              <w:rPr>
-                <w:rFonts w:ascii="TH Sarabun New" w:hAnsi="TH Sarabun New" w:cs="TH Sarabun New"/>
-                <w:b/>
-                <w:bCs/>
-                <w:sz w:val="32"/>
-                <w:szCs w:val="32"/>
-              </w:rPr>
-            </w:pPr>
-            <w:r>
-              <w:rPr>
-                <w:rFonts w:ascii="TH Sarabun New" w:hAnsi="TH Sarabun New" w:cs="TH Sarabun New"/>
-                <w:b/>
-                <w:bCs/>
+              <w:pStyle w:val="NoSpacing"/>
+              <w:rPr>
+                <w:rFonts w:ascii="TH Sarabun New" w:hAnsi="TH Sarabun New" w:cs="TH Sarabun New"/>
+                <w:sz w:val="32"/>
+                <w:szCs w:val="32"/>
+              </w:rPr>
+            </w:pPr>
+            <w:r>
+              <w:rPr>
+                <w:rFonts w:ascii="TH Sarabun New" w:hAnsi="TH Sarabun New" w:cs="TH Sarabun New"/>
                 <w:sz w:val="32"/>
                 <w:szCs w:val="32"/>
               </w:rPr>
@@ -7473,8 +7228,6 @@
             <w:r>
               <w:rPr>
                 <w:rFonts w:ascii="TH Sarabun New" w:hAnsi="TH Sarabun New" w:cs="TH Sarabun New"/>
-                <w:b/>
-                <w:bCs/>
                 <w:sz w:val="32"/>
                 <w:szCs w:val="32"/>
                 <w:cs/>
@@ -7484,8 +7237,6 @@
             <w:r>
               <w:rPr>
                 <w:rFonts w:ascii="TH Sarabun New" w:hAnsi="TH Sarabun New" w:cs="TH Sarabun New"/>
-                <w:b/>
-                <w:bCs/>
                 <w:sz w:val="32"/>
                 <w:szCs w:val="32"/>
               </w:rPr>
@@ -7494,31 +7245,19 @@
             <w:r>
               <w:rPr>
                 <w:rFonts w:ascii="TH Sarabun New" w:hAnsi="TH Sarabun New" w:cs="TH Sarabun New"/>
-                <w:b/>
-                <w:bCs/>
                 <w:sz w:val="32"/>
                 <w:szCs w:val="32"/>
                 <w:cs/>
               </w:rPr>
               <w:t>]</w:t>
             </w:r>
-          </w:p>
-          <w:p>
-            <w:pPr>
-              <w:rPr>
-                <w:rFonts w:ascii="TH Sarabun New" w:hAnsi="TH Sarabun New" w:cs="TH Sarabun New"/>
-                <w:b/>
-                <w:bCs/>
-                <w:sz w:val="32"/>
-                <w:szCs w:val="32"/>
-              </w:rPr>
-            </w:pPr>
           </w:p>
         </w:tc>
       </w:tr>
       <w:tr>
         <w:trPr>
-          <w:trHeight w:val="562"/>
+          <w:trHeight w:val="388"/>
+          <w:jc w:val="center"/>
         </w:trPr>
         <w:tc>
           <w:tcPr>
@@ -7526,19 +7265,16 @@
           </w:tcPr>
           <w:p>
             <w:pPr>
-              <w:rPr>
-                <w:rFonts w:ascii="TH Sarabun New" w:hAnsi="TH Sarabun New" w:cs="TH Sarabun New"/>
-                <w:b/>
-                <w:bCs/>
-                <w:sz w:val="32"/>
-                <w:szCs w:val="32"/>
-              </w:rPr>
-            </w:pPr>
-            <w:r>
-              <w:rPr>
-                <w:rFonts w:ascii="TH Sarabun New" w:hAnsi="TH Sarabun New" w:cs="TH Sarabun New"/>
-                <w:b/>
-                <w:bCs/>
+              <w:pStyle w:val="NoSpacing"/>
+              <w:rPr>
+                <w:rFonts w:ascii="TH Sarabun New" w:hAnsi="TH Sarabun New" w:cs="TH Sarabun New"/>
+                <w:sz w:val="32"/>
+                <w:szCs w:val="32"/>
+              </w:rPr>
+            </w:pPr>
+            <w:r>
+              <w:rPr>
+                <w:rFonts w:ascii="TH Sarabun New" w:hAnsi="TH Sarabun New" w:cs="TH Sarabun New"/>
                 <w:sz w:val="32"/>
                 <w:szCs w:val="32"/>
               </w:rPr>
@@ -7547,8 +7283,6 @@
             <w:r>
               <w:rPr>
                 <w:rFonts w:ascii="TH Sarabun New" w:hAnsi="TH Sarabun New" w:cs="TH Sarabun New"/>
-                <w:b/>
-                <w:bCs/>
                 <w:sz w:val="32"/>
                 <w:szCs w:val="32"/>
                 <w:cs/>
@@ -7563,20 +7297,17 @@
           </w:tcPr>
           <w:p>
             <w:pPr>
-              <w:rPr>
-                <w:rFonts w:ascii="TH Sarabun New" w:hAnsi="TH Sarabun New" w:cs="TH Sarabun New"/>
-                <w:b/>
-                <w:bCs/>
-                <w:sz w:val="32"/>
-                <w:szCs w:val="32"/>
-                <w:cs/>
-              </w:rPr>
-            </w:pPr>
-            <w:r>
-              <w:rPr>
-                <w:rFonts w:ascii="TH Sarabun New" w:hAnsi="TH Sarabun New" w:cs="TH Sarabun New"/>
-                <w:b/>
-                <w:bCs/>
+              <w:pStyle w:val="NoSpacing"/>
+              <w:rPr>
+                <w:rFonts w:ascii="TH Sarabun New" w:hAnsi="TH Sarabun New" w:cs="TH Sarabun New"/>
+                <w:sz w:val="32"/>
+                <w:szCs w:val="32"/>
+                <w:cs/>
+              </w:rPr>
+            </w:pPr>
+            <w:r>
+              <w:rPr>
+                <w:rFonts w:ascii="TH Sarabun New" w:hAnsi="TH Sarabun New" w:cs="TH Sarabun New"/>
                 <w:sz w:val="32"/>
                 <w:szCs w:val="32"/>
                 <w:cs/>
@@ -7586,8 +7317,6 @@
             <w:r>
               <w:rPr>
                 <w:rFonts w:ascii="TH Sarabun New" w:hAnsi="TH Sarabun New" w:cs="TH Sarabun New"/>
-                <w:b/>
-                <w:bCs/>
                 <w:sz w:val="32"/>
                 <w:szCs w:val="32"/>
               </w:rPr>
@@ -7596,8 +7325,6 @@
             <w:r>
               <w:rPr>
                 <w:rFonts w:ascii="TH Sarabun New" w:hAnsi="TH Sarabun New" w:cs="TH Sarabun New"/>
-                <w:b/>
-                <w:bCs/>
                 <w:sz w:val="32"/>
                 <w:szCs w:val="32"/>
                 <w:cs/>
@@ -7609,7 +7336,8 @@
       </w:tr>
       <w:tr>
         <w:trPr>
-          <w:trHeight w:val="556"/>
+          <w:trHeight w:val="380"/>
+          <w:jc w:val="center"/>
         </w:trPr>
         <w:tc>
           <w:tcPr>
@@ -7617,19 +7345,16 @@
           </w:tcPr>
           <w:p>
             <w:pPr>
-              <w:rPr>
-                <w:rFonts w:ascii="TH Sarabun New" w:hAnsi="TH Sarabun New" w:cs="TH Sarabun New"/>
-                <w:b/>
-                <w:bCs/>
-                <w:sz w:val="32"/>
-                <w:szCs w:val="32"/>
-              </w:rPr>
-            </w:pPr>
-            <w:r>
-              <w:rPr>
-                <w:rFonts w:ascii="TH Sarabun New" w:hAnsi="TH Sarabun New" w:cs="TH Sarabun New"/>
-                <w:b/>
-                <w:bCs/>
+              <w:pStyle w:val="NoSpacing"/>
+              <w:rPr>
+                <w:rFonts w:ascii="TH Sarabun New" w:hAnsi="TH Sarabun New" w:cs="TH Sarabun New"/>
+                <w:sz w:val="32"/>
+                <w:szCs w:val="32"/>
+              </w:rPr>
+            </w:pPr>
+            <w:r>
+              <w:rPr>
+                <w:rFonts w:ascii="TH Sarabun New" w:hAnsi="TH Sarabun New" w:cs="TH Sarabun New"/>
                 <w:sz w:val="32"/>
                 <w:szCs w:val="32"/>
               </w:rPr>
@@ -7638,8 +7363,6 @@
             <w:r>
               <w:rPr>
                 <w:rFonts w:ascii="TH Sarabun New" w:hAnsi="TH Sarabun New" w:cs="TH Sarabun New"/>
-                <w:b/>
-                <w:bCs/>
                 <w:sz w:val="32"/>
                 <w:szCs w:val="32"/>
                 <w:cs/>
@@ -7654,10 +7377,9 @@
           </w:tcPr>
           <w:p>
             <w:pPr>
-              <w:rPr>
-                <w:rFonts w:ascii="TH Sarabun New" w:hAnsi="TH Sarabun New" w:cs="TH Sarabun New"/>
-                <w:b/>
-                <w:bCs/>
+              <w:pStyle w:val="NoSpacing"/>
+              <w:rPr>
+                <w:rFonts w:ascii="TH Sarabun New" w:hAnsi="TH Sarabun New" w:cs="TH Sarabun New"/>
                 <w:sz w:val="32"/>
                 <w:szCs w:val="32"/>
               </w:rPr>
@@ -7667,7 +7389,8 @@
       </w:tr>
       <w:tr>
         <w:trPr>
-          <w:trHeight w:val="692"/>
+          <w:trHeight w:val="372"/>
+          <w:jc w:val="center"/>
         </w:trPr>
         <w:tc>
           <w:tcPr>
@@ -7675,19 +7398,16 @@
           </w:tcPr>
           <w:p>
             <w:pPr>
-              <w:rPr>
-                <w:rFonts w:ascii="TH Sarabun New" w:hAnsi="TH Sarabun New" w:cs="TH Sarabun New"/>
-                <w:b/>
-                <w:bCs/>
-                <w:sz w:val="32"/>
-                <w:szCs w:val="32"/>
-              </w:rPr>
-            </w:pPr>
-            <w:r>
-              <w:rPr>
-                <w:rFonts w:ascii="TH Sarabun New" w:hAnsi="TH Sarabun New" w:cs="TH Sarabun New"/>
-                <w:b/>
-                <w:bCs/>
+              <w:pStyle w:val="NoSpacing"/>
+              <w:rPr>
+                <w:rFonts w:ascii="TH Sarabun New" w:hAnsi="TH Sarabun New" w:cs="TH Sarabun New"/>
+                <w:sz w:val="32"/>
+                <w:szCs w:val="32"/>
+              </w:rPr>
+            </w:pPr>
+            <w:r>
+              <w:rPr>
+                <w:rFonts w:ascii="TH Sarabun New" w:hAnsi="TH Sarabun New" w:cs="TH Sarabun New"/>
                 <w:sz w:val="32"/>
                 <w:szCs w:val="32"/>
               </w:rPr>
@@ -7697,8 +7417,6 @@
             <w:r>
               <w:rPr>
                 <w:rFonts w:ascii="TH Sarabun New" w:hAnsi="TH Sarabun New" w:cs="TH Sarabun New"/>
-                <w:b/>
-                <w:bCs/>
                 <w:sz w:val="32"/>
                 <w:szCs w:val="32"/>
               </w:rPr>
@@ -7708,8 +7426,6 @@
             <w:r>
               <w:rPr>
                 <w:rFonts w:ascii="TH Sarabun New" w:hAnsi="TH Sarabun New" w:cs="TH Sarabun New"/>
-                <w:b/>
-                <w:bCs/>
                 <w:sz w:val="32"/>
                 <w:szCs w:val="32"/>
               </w:rPr>
@@ -7718,8 +7434,6 @@
             <w:r>
               <w:rPr>
                 <w:rFonts w:ascii="TH Sarabun New" w:hAnsi="TH Sarabun New" w:cs="TH Sarabun New"/>
-                <w:b/>
-                <w:bCs/>
                 <w:sz w:val="32"/>
                 <w:szCs w:val="32"/>
                 <w:cs/>
@@ -7734,10 +7448,9 @@
           </w:tcPr>
           <w:p>
             <w:pPr>
-              <w:rPr>
-                <w:rFonts w:ascii="TH Sarabun New" w:hAnsi="TH Sarabun New" w:cs="TH Sarabun New"/>
-                <w:b/>
-                <w:bCs/>
+              <w:pStyle w:val="NoSpacing"/>
+              <w:rPr>
+                <w:rFonts w:ascii="TH Sarabun New" w:hAnsi="TH Sarabun New" w:cs="TH Sarabun New"/>
                 <w:sz w:val="32"/>
                 <w:szCs w:val="32"/>
               </w:rPr>
@@ -7748,6 +7461,7 @@
       <w:tr>
         <w:trPr>
           <w:trHeight w:val="70"/>
+          <w:jc w:val="center"/>
         </w:trPr>
         <w:tc>
           <w:tcPr>
@@ -7755,19 +7469,16 @@
           </w:tcPr>
           <w:p>
             <w:pPr>
-              <w:rPr>
-                <w:rFonts w:ascii="TH Sarabun New" w:hAnsi="TH Sarabun New" w:cs="TH Sarabun New"/>
-                <w:b/>
-                <w:bCs/>
-                <w:sz w:val="32"/>
-                <w:szCs w:val="32"/>
-              </w:rPr>
-            </w:pPr>
-            <w:r>
-              <w:rPr>
-                <w:rFonts w:ascii="TH Sarabun New" w:hAnsi="TH Sarabun New" w:cs="TH Sarabun New"/>
-                <w:b/>
-                <w:bCs/>
+              <w:pStyle w:val="NoSpacing"/>
+              <w:rPr>
+                <w:rFonts w:ascii="TH Sarabun New" w:hAnsi="TH Sarabun New" w:cs="TH Sarabun New"/>
+                <w:sz w:val="32"/>
+                <w:szCs w:val="32"/>
+              </w:rPr>
+            </w:pPr>
+            <w:r>
+              <w:rPr>
+                <w:rFonts w:ascii="TH Sarabun New" w:hAnsi="TH Sarabun New" w:cs="TH Sarabun New"/>
                 <w:sz w:val="32"/>
                 <w:szCs w:val="32"/>
               </w:rPr>
@@ -7776,8 +7487,6 @@
             <w:r>
               <w:rPr>
                 <w:rFonts w:ascii="TH Sarabun New" w:hAnsi="TH Sarabun New" w:cs="TH Sarabun New"/>
-                <w:b/>
-                <w:bCs/>
                 <w:sz w:val="32"/>
                 <w:szCs w:val="32"/>
                 <w:cs/>
@@ -7792,19 +7501,16 @@
           </w:tcPr>
           <w:p>
             <w:pPr>
-              <w:rPr>
-                <w:rFonts w:ascii="TH Sarabun New" w:hAnsi="TH Sarabun New" w:cs="TH Sarabun New"/>
-                <w:b/>
-                <w:bCs/>
-                <w:sz w:val="32"/>
-                <w:szCs w:val="32"/>
-              </w:rPr>
-            </w:pPr>
-            <w:r>
-              <w:rPr>
-                <w:rFonts w:ascii="TH Sarabun New" w:hAnsi="TH Sarabun New" w:cs="TH Sarabun New"/>
-                <w:b/>
-                <w:bCs/>
+              <w:pStyle w:val="NoSpacing"/>
+              <w:rPr>
+                <w:rFonts w:ascii="TH Sarabun New" w:hAnsi="TH Sarabun New" w:cs="TH Sarabun New"/>
+                <w:sz w:val="32"/>
+                <w:szCs w:val="32"/>
+              </w:rPr>
+            </w:pPr>
+            <w:r>
+              <w:rPr>
+                <w:rFonts w:ascii="TH Sarabun New" w:hAnsi="TH Sarabun New" w:cs="TH Sarabun New"/>
                 <w:sz w:val="32"/>
                 <w:szCs w:val="32"/>
               </w:rPr>
@@ -7813,8 +7519,6 @@
             <w:r>
               <w:rPr>
                 <w:rFonts w:ascii="TH Sarabun New" w:hAnsi="TH Sarabun New" w:cs="TH Sarabun New"/>
-                <w:b/>
-                <w:bCs/>
                 <w:sz w:val="32"/>
                 <w:szCs w:val="32"/>
                 <w:cs/>
@@ -7824,8 +7528,6 @@
             <w:r>
               <w:rPr>
                 <w:rFonts w:ascii="TH Sarabun New" w:hAnsi="TH Sarabun New" w:cs="TH Sarabun New"/>
-                <w:b/>
-                <w:bCs/>
                 <w:sz w:val="32"/>
                 <w:szCs w:val="32"/>
               </w:rPr>
@@ -7946,8 +7648,8 @@
     <w:tbl>
       <w:tblPr>
         <w:tblStyle w:val="TableGrid4"/>
-        <w:tblpPr w:leftFromText="180" w:rightFromText="180" w:vertAnchor="page" w:horzAnchor="margin" w:tblpY="1887"/>
         <w:tblW w:w="0" w:type="auto"/>
+        <w:jc w:val="center"/>
         <w:tblLook w:val="04A0" w:firstRow="1" w:lastRow="0" w:firstColumn="1" w:lastColumn="0" w:noHBand="0" w:noVBand="1"/>
       </w:tblPr>
       <w:tblGrid>
@@ -7956,7 +7658,8 @@
       </w:tblGrid>
       <w:tr>
         <w:trPr>
-          <w:trHeight w:val="699"/>
+          <w:trHeight w:val="416"/>
+          <w:jc w:val="center"/>
         </w:trPr>
         <w:tc>
           <w:tcPr>
@@ -7964,19 +7667,16 @@
           </w:tcPr>
           <w:p>
             <w:pPr>
-              <w:rPr>
-                <w:rFonts w:ascii="TH Sarabun New" w:hAnsi="TH Sarabun New" w:cs="TH Sarabun New"/>
-                <w:b/>
-                <w:bCs/>
-                <w:sz w:val="32"/>
-                <w:szCs w:val="32"/>
-              </w:rPr>
-            </w:pPr>
-            <w:r>
-              <w:rPr>
-                <w:rFonts w:ascii="TH Sarabun New" w:hAnsi="TH Sarabun New" w:cs="TH Sarabun New"/>
-                <w:b/>
-                <w:bCs/>
+              <w:pStyle w:val="NoSpacing"/>
+              <w:rPr>
+                <w:rFonts w:ascii="TH Sarabun New" w:hAnsi="TH Sarabun New" w:cs="TH Sarabun New"/>
+                <w:sz w:val="32"/>
+                <w:szCs w:val="32"/>
+              </w:rPr>
+            </w:pPr>
+            <w:r>
+              <w:rPr>
+                <w:rFonts w:ascii="TH Sarabun New" w:hAnsi="TH Sarabun New" w:cs="TH Sarabun New"/>
                 <w:sz w:val="32"/>
                 <w:szCs w:val="32"/>
               </w:rPr>
@@ -7986,8 +7686,6 @@
             <w:r>
               <w:rPr>
                 <w:rFonts w:ascii="TH Sarabun New" w:hAnsi="TH Sarabun New" w:cs="TH Sarabun New"/>
-                <w:b/>
-                <w:bCs/>
                 <w:sz w:val="32"/>
                 <w:szCs w:val="32"/>
                 <w:cs/>
@@ -8002,19 +7700,16 @@
           </w:tcPr>
           <w:p>
             <w:pPr>
-              <w:rPr>
-                <w:rFonts w:ascii="TH Sarabun New" w:hAnsi="TH Sarabun New" w:cs="TH Sarabun New"/>
-                <w:b/>
-                <w:bCs/>
-                <w:sz w:val="32"/>
-                <w:szCs w:val="32"/>
-              </w:rPr>
-            </w:pPr>
-            <w:r>
-              <w:rPr>
-                <w:rFonts w:ascii="TH Sarabun New" w:hAnsi="TH Sarabun New" w:cs="TH Sarabun New"/>
-                <w:b/>
-                <w:bCs/>
+              <w:pStyle w:val="NoSpacing"/>
+              <w:rPr>
+                <w:rFonts w:ascii="TH Sarabun New" w:hAnsi="TH Sarabun New" w:cs="TH Sarabun New"/>
+                <w:sz w:val="32"/>
+                <w:szCs w:val="32"/>
+              </w:rPr>
+            </w:pPr>
+            <w:r>
+              <w:rPr>
+                <w:rFonts w:ascii="TH Sarabun New" w:hAnsi="TH Sarabun New" w:cs="TH Sarabun New"/>
                 <w:sz w:val="32"/>
                 <w:szCs w:val="32"/>
               </w:rPr>
@@ -8023,8 +7718,6 @@
             <w:r>
               <w:rPr>
                 <w:rFonts w:ascii="TH Sarabun New" w:hAnsi="TH Sarabun New" w:cs="TH Sarabun New"/>
-                <w:b/>
-                <w:bCs/>
                 <w:sz w:val="32"/>
                 <w:szCs w:val="32"/>
                 <w:cs/>
@@ -8034,8 +7727,6 @@
             <w:r>
               <w:rPr>
                 <w:rFonts w:ascii="TH Sarabun New" w:hAnsi="TH Sarabun New" w:cs="TH Sarabun New"/>
-                <w:b/>
-                <w:bCs/>
                 <w:sz w:val="32"/>
                 <w:szCs w:val="32"/>
               </w:rPr>
@@ -8044,8 +7735,6 @@
             <w:r>
               <w:rPr>
                 <w:rFonts w:ascii="TH Sarabun New" w:hAnsi="TH Sarabun New" w:cs="TH Sarabun New"/>
-                <w:b/>
-                <w:bCs/>
                 <w:sz w:val="32"/>
                 <w:szCs w:val="32"/>
                 <w:cs/>
@@ -8057,7 +7746,8 @@
       </w:tr>
       <w:tr>
         <w:trPr>
-          <w:trHeight w:val="851"/>
+          <w:trHeight w:val="408"/>
+          <w:jc w:val="center"/>
         </w:trPr>
         <w:tc>
           <w:tcPr>
@@ -8065,19 +7755,16 @@
           </w:tcPr>
           <w:p>
             <w:pPr>
-              <w:rPr>
-                <w:rFonts w:ascii="TH Sarabun New" w:hAnsi="TH Sarabun New" w:cs="TH Sarabun New"/>
-                <w:b/>
-                <w:bCs/>
-                <w:sz w:val="32"/>
-                <w:szCs w:val="32"/>
-              </w:rPr>
-            </w:pPr>
-            <w:r>
-              <w:rPr>
-                <w:rFonts w:ascii="TH Sarabun New" w:hAnsi="TH Sarabun New" w:cs="TH Sarabun New"/>
-                <w:b/>
-                <w:bCs/>
+              <w:pStyle w:val="NoSpacing"/>
+              <w:rPr>
+                <w:rFonts w:ascii="TH Sarabun New" w:hAnsi="TH Sarabun New" w:cs="TH Sarabun New"/>
+                <w:sz w:val="32"/>
+                <w:szCs w:val="32"/>
+              </w:rPr>
+            </w:pPr>
+            <w:r>
+              <w:rPr>
+                <w:rFonts w:ascii="TH Sarabun New" w:hAnsi="TH Sarabun New" w:cs="TH Sarabun New"/>
                 <w:sz w:val="32"/>
                 <w:szCs w:val="32"/>
               </w:rPr>
@@ -8086,8 +7773,6 @@
             <w:r>
               <w:rPr>
                 <w:rFonts w:ascii="TH Sarabun New" w:hAnsi="TH Sarabun New" w:cs="TH Sarabun New"/>
-                <w:b/>
-                <w:bCs/>
                 <w:sz w:val="32"/>
                 <w:szCs w:val="32"/>
                 <w:cs/>
@@ -8102,10 +7787,9 @@
           </w:tcPr>
           <w:p>
             <w:pPr>
-              <w:rPr>
-                <w:rFonts w:ascii="TH Sarabun New" w:hAnsi="TH Sarabun New" w:cs="TH Sarabun New"/>
-                <w:b/>
-                <w:bCs/>
+              <w:pStyle w:val="NoSpacing"/>
+              <w:rPr>
+                <w:rFonts w:ascii="TH Sarabun New" w:hAnsi="TH Sarabun New" w:cs="TH Sarabun New"/>
                 <w:sz w:val="32"/>
                 <w:szCs w:val="32"/>
               </w:rPr>
@@ -8115,7 +7799,8 @@
       </w:tr>
       <w:tr>
         <w:trPr>
-          <w:trHeight w:val="678"/>
+          <w:trHeight w:val="399"/>
+          <w:jc w:val="center"/>
         </w:trPr>
         <w:tc>
           <w:tcPr>
@@ -8123,10 +7808,9 @@
           </w:tcPr>
           <w:p>
             <w:pPr>
-              <w:rPr>
-                <w:rFonts w:ascii="TH Sarabun New" w:hAnsi="TH Sarabun New" w:cs="TH Sarabun New"/>
-                <w:b/>
-                <w:bCs/>
+              <w:pStyle w:val="NoSpacing"/>
+              <w:rPr>
+                <w:rFonts w:ascii="TH Sarabun New" w:hAnsi="TH Sarabun New" w:cs="TH Sarabun New"/>
                 <w:sz w:val="32"/>
                 <w:szCs w:val="32"/>
               </w:rPr>
@@ -8135,8 +7819,6 @@
             <w:r>
               <w:rPr>
                 <w:rFonts w:ascii="TH Sarabun New" w:hAnsi="TH Sarabun New" w:cs="TH Sarabun New"/>
-                <w:b/>
-                <w:bCs/>
                 <w:sz w:val="32"/>
                 <w:szCs w:val="32"/>
               </w:rPr>
@@ -8146,8 +7828,6 @@
             <w:r>
               <w:rPr>
                 <w:rFonts w:ascii="TH Sarabun New" w:hAnsi="TH Sarabun New" w:cs="TH Sarabun New"/>
-                <w:b/>
-                <w:bCs/>
                 <w:sz w:val="32"/>
                 <w:szCs w:val="32"/>
               </w:rPr>
@@ -8156,8 +7836,6 @@
             <w:r>
               <w:rPr>
                 <w:rFonts w:ascii="TH Sarabun New" w:hAnsi="TH Sarabun New" w:cs="TH Sarabun New"/>
-                <w:b/>
-                <w:bCs/>
                 <w:sz w:val="32"/>
                 <w:szCs w:val="32"/>
                 <w:cs/>
@@ -8172,10 +7850,9 @@
           </w:tcPr>
           <w:p>
             <w:pPr>
-              <w:rPr>
-                <w:rFonts w:ascii="TH Sarabun New" w:hAnsi="TH Sarabun New" w:cs="TH Sarabun New"/>
-                <w:b/>
-                <w:bCs/>
+              <w:pStyle w:val="NoSpacing"/>
+              <w:rPr>
+                <w:rFonts w:ascii="TH Sarabun New" w:hAnsi="TH Sarabun New" w:cs="TH Sarabun New"/>
                 <w:sz w:val="32"/>
                 <w:szCs w:val="32"/>
               </w:rPr>
@@ -8185,7 +7862,8 @@
       </w:tr>
       <w:tr>
         <w:trPr>
-          <w:trHeight w:val="560"/>
+          <w:trHeight w:val="392"/>
+          <w:jc w:val="center"/>
         </w:trPr>
         <w:tc>
           <w:tcPr>
@@ -8193,19 +7871,16 @@
           </w:tcPr>
           <w:p>
             <w:pPr>
-              <w:rPr>
-                <w:rFonts w:ascii="TH Sarabun New" w:hAnsi="TH Sarabun New" w:cs="TH Sarabun New"/>
-                <w:b/>
-                <w:bCs/>
-                <w:sz w:val="32"/>
-                <w:szCs w:val="32"/>
-              </w:rPr>
-            </w:pPr>
-            <w:r>
-              <w:rPr>
-                <w:rFonts w:ascii="TH Sarabun New" w:hAnsi="TH Sarabun New" w:cs="TH Sarabun New"/>
-                <w:b/>
-                <w:bCs/>
+              <w:pStyle w:val="NoSpacing"/>
+              <w:rPr>
+                <w:rFonts w:ascii="TH Sarabun New" w:hAnsi="TH Sarabun New" w:cs="TH Sarabun New"/>
+                <w:sz w:val="32"/>
+                <w:szCs w:val="32"/>
+              </w:rPr>
+            </w:pPr>
+            <w:r>
+              <w:rPr>
+                <w:rFonts w:ascii="TH Sarabun New" w:hAnsi="TH Sarabun New" w:cs="TH Sarabun New"/>
                 <w:sz w:val="32"/>
                 <w:szCs w:val="32"/>
               </w:rPr>
@@ -8214,8 +7889,6 @@
             <w:r>
               <w:rPr>
                 <w:rFonts w:ascii="TH Sarabun New" w:hAnsi="TH Sarabun New" w:cs="TH Sarabun New"/>
-                <w:b/>
-                <w:bCs/>
                 <w:sz w:val="32"/>
                 <w:szCs w:val="32"/>
                 <w:cs/>
@@ -8230,19 +7903,16 @@
           </w:tcPr>
           <w:p>
             <w:pPr>
-              <w:rPr>
-                <w:rFonts w:ascii="TH Sarabun New" w:hAnsi="TH Sarabun New" w:cs="TH Sarabun New"/>
-                <w:b/>
-                <w:bCs/>
-                <w:sz w:val="32"/>
-                <w:szCs w:val="32"/>
-              </w:rPr>
-            </w:pPr>
-            <w:r>
-              <w:rPr>
-                <w:rFonts w:ascii="TH Sarabun New" w:hAnsi="TH Sarabun New" w:cs="TH Sarabun New"/>
-                <w:b/>
-                <w:bCs/>
+              <w:pStyle w:val="NoSpacing"/>
+              <w:rPr>
+                <w:rFonts w:ascii="TH Sarabun New" w:hAnsi="TH Sarabun New" w:cs="TH Sarabun New"/>
+                <w:sz w:val="32"/>
+                <w:szCs w:val="32"/>
+              </w:rPr>
+            </w:pPr>
+            <w:r>
+              <w:rPr>
+                <w:rFonts w:ascii="TH Sarabun New" w:hAnsi="TH Sarabun New" w:cs="TH Sarabun New"/>
                 <w:sz w:val="32"/>
                 <w:szCs w:val="32"/>
                 <w:cs/>
@@ -8254,7 +7924,8 @@
       </w:tr>
       <w:tr>
         <w:trPr>
-          <w:trHeight w:val="696"/>
+          <w:trHeight w:val="383"/>
+          <w:jc w:val="center"/>
         </w:trPr>
         <w:tc>
           <w:tcPr>
@@ -8262,19 +7933,16 @@
           </w:tcPr>
           <w:p>
             <w:pPr>
-              <w:rPr>
-                <w:rFonts w:ascii="TH Sarabun New" w:hAnsi="TH Sarabun New" w:cs="TH Sarabun New"/>
-                <w:b/>
-                <w:bCs/>
-                <w:sz w:val="32"/>
-                <w:szCs w:val="32"/>
-              </w:rPr>
-            </w:pPr>
-            <w:r>
-              <w:rPr>
-                <w:rFonts w:ascii="TH Sarabun New" w:hAnsi="TH Sarabun New" w:cs="TH Sarabun New"/>
-                <w:b/>
-                <w:bCs/>
+              <w:pStyle w:val="NoSpacing"/>
+              <w:rPr>
+                <w:rFonts w:ascii="TH Sarabun New" w:hAnsi="TH Sarabun New" w:cs="TH Sarabun New"/>
+                <w:sz w:val="32"/>
+                <w:szCs w:val="32"/>
+              </w:rPr>
+            </w:pPr>
+            <w:r>
+              <w:rPr>
+                <w:rFonts w:ascii="TH Sarabun New" w:hAnsi="TH Sarabun New" w:cs="TH Sarabun New"/>
                 <w:sz w:val="32"/>
                 <w:szCs w:val="32"/>
               </w:rPr>
@@ -8283,8 +7951,6 @@
             <w:r>
               <w:rPr>
                 <w:rFonts w:ascii="TH Sarabun New" w:hAnsi="TH Sarabun New" w:cs="TH Sarabun New"/>
-                <w:b/>
-                <w:bCs/>
                 <w:sz w:val="32"/>
                 <w:szCs w:val="32"/>
                 <w:cs/>
@@ -8292,17 +7958,6 @@
               <w:t>::</w:t>
             </w:r>
           </w:p>
-          <w:p>
-            <w:pPr>
-              <w:rPr>
-                <w:rFonts w:ascii="TH Sarabun New" w:hAnsi="TH Sarabun New" w:cs="TH Sarabun New"/>
-                <w:b/>
-                <w:bCs/>
-                <w:sz w:val="32"/>
-                <w:szCs w:val="32"/>
-              </w:rPr>
-            </w:pPr>
-          </w:p>
         </w:tc>
         <w:tc>
           <w:tcPr>
@@ -8310,19 +7965,16 @@
           </w:tcPr>
           <w:p>
             <w:pPr>
-              <w:rPr>
-                <w:rFonts w:ascii="TH Sarabun New" w:hAnsi="TH Sarabun New" w:cs="TH Sarabun New"/>
-                <w:b/>
-                <w:bCs/>
-                <w:sz w:val="32"/>
-                <w:szCs w:val="32"/>
-              </w:rPr>
-            </w:pPr>
-            <w:r>
-              <w:rPr>
-                <w:rFonts w:ascii="TH Sarabun New" w:hAnsi="TH Sarabun New" w:cs="TH Sarabun New"/>
-                <w:b/>
-                <w:bCs/>
+              <w:pStyle w:val="NoSpacing"/>
+              <w:rPr>
+                <w:rFonts w:ascii="TH Sarabun New" w:hAnsi="TH Sarabun New" w:cs="TH Sarabun New"/>
+                <w:sz w:val="32"/>
+                <w:szCs w:val="32"/>
+              </w:rPr>
+            </w:pPr>
+            <w:r>
+              <w:rPr>
+                <w:rFonts w:ascii="TH Sarabun New" w:hAnsi="TH Sarabun New" w:cs="TH Sarabun New"/>
                 <w:sz w:val="32"/>
                 <w:szCs w:val="32"/>
               </w:rPr>
@@ -8333,7 +7985,8 @@
       </w:tr>
       <w:tr>
         <w:trPr>
-          <w:trHeight w:val="706"/>
+          <w:trHeight w:val="361"/>
+          <w:jc w:val="center"/>
         </w:trPr>
         <w:tc>
           <w:tcPr>
@@ -8341,19 +7994,16 @@
           </w:tcPr>
           <w:p>
             <w:pPr>
-              <w:rPr>
-                <w:rFonts w:ascii="TH Sarabun New" w:hAnsi="TH Sarabun New" w:cs="TH Sarabun New"/>
-                <w:b/>
-                <w:bCs/>
-                <w:sz w:val="32"/>
-                <w:szCs w:val="32"/>
-              </w:rPr>
-            </w:pPr>
-            <w:r>
-              <w:rPr>
-                <w:rFonts w:ascii="TH Sarabun New" w:hAnsi="TH Sarabun New" w:cs="TH Sarabun New"/>
-                <w:b/>
-                <w:bCs/>
+              <w:pStyle w:val="NoSpacing"/>
+              <w:rPr>
+                <w:rFonts w:ascii="TH Sarabun New" w:hAnsi="TH Sarabun New" w:cs="TH Sarabun New" w:hint="cs"/>
+                <w:sz w:val="32"/>
+                <w:szCs w:val="32"/>
+              </w:rPr>
+            </w:pPr>
+            <w:r>
+              <w:rPr>
+                <w:rFonts w:ascii="TH Sarabun New" w:hAnsi="TH Sarabun New" w:cs="TH Sarabun New"/>
                 <w:sz w:val="32"/>
                 <w:szCs w:val="32"/>
               </w:rPr>
@@ -8362,8 +8012,6 @@
             <w:r>
               <w:rPr>
                 <w:rFonts w:ascii="TH Sarabun New" w:hAnsi="TH Sarabun New" w:cs="TH Sarabun New"/>
-                <w:b/>
-                <w:bCs/>
                 <w:sz w:val="32"/>
                 <w:szCs w:val="32"/>
                 <w:cs/>
@@ -8378,19 +8026,16 @@
           </w:tcPr>
           <w:p>
             <w:pPr>
-              <w:rPr>
-                <w:rFonts w:ascii="TH Sarabun New" w:hAnsi="TH Sarabun New" w:cs="TH Sarabun New"/>
-                <w:b/>
-                <w:bCs/>
-                <w:sz w:val="32"/>
-                <w:szCs w:val="32"/>
-              </w:rPr>
-            </w:pPr>
-            <w:r>
-              <w:rPr>
-                <w:rFonts w:ascii="TH Sarabun New" w:hAnsi="TH Sarabun New" w:cs="TH Sarabun New"/>
-                <w:b/>
-                <w:bCs/>
+              <w:pStyle w:val="NoSpacing"/>
+              <w:rPr>
+                <w:rFonts w:ascii="TH Sarabun New" w:hAnsi="TH Sarabun New" w:cs="TH Sarabun New"/>
+                <w:sz w:val="32"/>
+                <w:szCs w:val="32"/>
+              </w:rPr>
+            </w:pPr>
+            <w:r>
+              <w:rPr>
+                <w:rFonts w:ascii="TH Sarabun New" w:hAnsi="TH Sarabun New" w:cs="TH Sarabun New"/>
                 <w:sz w:val="32"/>
                 <w:szCs w:val="32"/>
               </w:rPr>
@@ -8401,7 +8046,8 @@
       </w:tr>
       <w:tr>
         <w:trPr>
-          <w:trHeight w:val="844"/>
+          <w:trHeight w:val="211"/>
+          <w:jc w:val="center"/>
         </w:trPr>
         <w:tc>
           <w:tcPr>
@@ -8409,19 +8055,16 @@
           </w:tcPr>
           <w:p>
             <w:pPr>
-              <w:rPr>
-                <w:rFonts w:ascii="TH Sarabun New" w:hAnsi="TH Sarabun New" w:cs="TH Sarabun New"/>
-                <w:b/>
-                <w:bCs/>
-                <w:sz w:val="32"/>
-                <w:szCs w:val="32"/>
-              </w:rPr>
-            </w:pPr>
-            <w:r>
-              <w:rPr>
-                <w:rFonts w:ascii="TH Sarabun New" w:hAnsi="TH Sarabun New" w:cs="TH Sarabun New"/>
-                <w:b/>
-                <w:bCs/>
+              <w:pStyle w:val="NoSpacing"/>
+              <w:rPr>
+                <w:rFonts w:ascii="TH Sarabun New" w:hAnsi="TH Sarabun New" w:cs="TH Sarabun New"/>
+                <w:sz w:val="32"/>
+                <w:szCs w:val="32"/>
+              </w:rPr>
+            </w:pPr>
+            <w:r>
+              <w:rPr>
+                <w:rFonts w:ascii="TH Sarabun New" w:hAnsi="TH Sarabun New" w:cs="TH Sarabun New"/>
                 <w:sz w:val="32"/>
                 <w:szCs w:val="32"/>
               </w:rPr>
@@ -8430,8 +8073,6 @@
             <w:r>
               <w:rPr>
                 <w:rFonts w:ascii="TH Sarabun New" w:hAnsi="TH Sarabun New" w:cs="TH Sarabun New"/>
-                <w:b/>
-                <w:bCs/>
                 <w:sz w:val="32"/>
                 <w:szCs w:val="32"/>
                 <w:cs/>
@@ -8441,8 +8082,6 @@
             <w:r>
               <w:rPr>
                 <w:rFonts w:ascii="TH Sarabun New" w:hAnsi="TH Sarabun New" w:cs="TH Sarabun New"/>
-                <w:b/>
-                <w:bCs/>
                 <w:sz w:val="32"/>
                 <w:szCs w:val="32"/>
               </w:rPr>
@@ -8451,8 +8090,6 @@
             <w:r>
               <w:rPr>
                 <w:rFonts w:ascii="TH Sarabun New" w:hAnsi="TH Sarabun New" w:cs="TH Sarabun New"/>
-                <w:b/>
-                <w:bCs/>
                 <w:sz w:val="32"/>
                 <w:szCs w:val="32"/>
                 <w:cs/>
@@ -8462,8 +8099,6 @@
             <w:r>
               <w:rPr>
                 <w:rFonts w:ascii="TH Sarabun New" w:hAnsi="TH Sarabun New" w:cs="TH Sarabun New"/>
-                <w:b/>
-                <w:bCs/>
                 <w:sz w:val="32"/>
                 <w:szCs w:val="32"/>
               </w:rPr>
@@ -8472,8 +8107,6 @@
             <w:r>
               <w:rPr>
                 <w:rFonts w:ascii="TH Sarabun New" w:hAnsi="TH Sarabun New" w:cs="TH Sarabun New"/>
-                <w:b/>
-                <w:bCs/>
                 <w:sz w:val="32"/>
                 <w:szCs w:val="32"/>
                 <w:cs/>
@@ -8488,20 +8121,17 @@
           </w:tcPr>
           <w:p>
             <w:pPr>
-              <w:rPr>
-                <w:rFonts w:ascii="TH Sarabun New" w:hAnsi="TH Sarabun New" w:cs="TH Sarabun New"/>
-                <w:b/>
-                <w:bCs/>
-                <w:sz w:val="32"/>
-                <w:szCs w:val="32"/>
-                <w:cs/>
-              </w:rPr>
-            </w:pPr>
-            <w:r>
-              <w:rPr>
-                <w:rFonts w:ascii="TH Sarabun New" w:hAnsi="TH Sarabun New" w:cs="TH Sarabun New"/>
-                <w:b/>
-                <w:bCs/>
+              <w:pStyle w:val="NoSpacing"/>
+              <w:rPr>
+                <w:rFonts w:ascii="TH Sarabun New" w:hAnsi="TH Sarabun New" w:cs="TH Sarabun New"/>
+                <w:sz w:val="32"/>
+                <w:szCs w:val="32"/>
+                <w:cs/>
+              </w:rPr>
+            </w:pPr>
+            <w:r>
+              <w:rPr>
+                <w:rFonts w:ascii="TH Sarabun New" w:hAnsi="TH Sarabun New" w:cs="TH Sarabun New"/>
                 <w:sz w:val="32"/>
                 <w:szCs w:val="32"/>
                 <w:cs/>
@@ -8513,7 +8143,8 @@
       </w:tr>
       <w:tr>
         <w:trPr>
-          <w:trHeight w:val="558"/>
+          <w:trHeight w:val="345"/>
+          <w:jc w:val="center"/>
         </w:trPr>
         <w:tc>
           <w:tcPr>
@@ -8521,19 +8152,16 @@
           </w:tcPr>
           <w:p>
             <w:pPr>
-              <w:rPr>
-                <w:rFonts w:ascii="TH Sarabun New" w:hAnsi="TH Sarabun New" w:cs="TH Sarabun New"/>
-                <w:b/>
-                <w:bCs/>
-                <w:sz w:val="32"/>
-                <w:szCs w:val="32"/>
-              </w:rPr>
-            </w:pPr>
-            <w:r>
-              <w:rPr>
-                <w:rFonts w:ascii="TH Sarabun New" w:hAnsi="TH Sarabun New" w:cs="TH Sarabun New"/>
-                <w:b/>
-                <w:bCs/>
+              <w:pStyle w:val="NoSpacing"/>
+              <w:rPr>
+                <w:rFonts w:ascii="TH Sarabun New" w:hAnsi="TH Sarabun New" w:cs="TH Sarabun New"/>
+                <w:sz w:val="32"/>
+                <w:szCs w:val="32"/>
+              </w:rPr>
+            </w:pPr>
+            <w:r>
+              <w:rPr>
+                <w:rFonts w:ascii="TH Sarabun New" w:hAnsi="TH Sarabun New" w:cs="TH Sarabun New"/>
                 <w:sz w:val="32"/>
                 <w:szCs w:val="32"/>
               </w:rPr>
@@ -8542,8 +8170,6 @@
             <w:r>
               <w:rPr>
                 <w:rFonts w:ascii="TH Sarabun New" w:hAnsi="TH Sarabun New" w:cs="TH Sarabun New"/>
-                <w:b/>
-                <w:bCs/>
                 <w:sz w:val="32"/>
                 <w:szCs w:val="32"/>
                 <w:cs/>
@@ -8553,8 +8179,6 @@
             <w:r>
               <w:rPr>
                 <w:rFonts w:ascii="TH Sarabun New" w:hAnsi="TH Sarabun New" w:cs="TH Sarabun New"/>
-                <w:b/>
-                <w:bCs/>
                 <w:sz w:val="32"/>
                 <w:szCs w:val="32"/>
               </w:rPr>
@@ -8563,8 +8187,6 @@
             <w:r>
               <w:rPr>
                 <w:rFonts w:ascii="TH Sarabun New" w:hAnsi="TH Sarabun New" w:cs="TH Sarabun New"/>
-                <w:b/>
-                <w:bCs/>
                 <w:sz w:val="32"/>
                 <w:szCs w:val="32"/>
                 <w:cs/>
@@ -8579,19 +8201,16 @@
           </w:tcPr>
           <w:p>
             <w:pPr>
-              <w:rPr>
-                <w:rFonts w:ascii="TH Sarabun New" w:hAnsi="TH Sarabun New" w:cs="TH Sarabun New"/>
-                <w:b/>
-                <w:bCs/>
-                <w:sz w:val="32"/>
-                <w:szCs w:val="32"/>
-              </w:rPr>
-            </w:pPr>
-            <w:r>
-              <w:rPr>
-                <w:rFonts w:ascii="TH Sarabun New" w:hAnsi="TH Sarabun New" w:cs="TH Sarabun New"/>
-                <w:b/>
-                <w:bCs/>
+              <w:pStyle w:val="NoSpacing"/>
+              <w:rPr>
+                <w:rFonts w:ascii="TH Sarabun New" w:hAnsi="TH Sarabun New" w:cs="TH Sarabun New"/>
+                <w:sz w:val="32"/>
+                <w:szCs w:val="32"/>
+              </w:rPr>
+            </w:pPr>
+            <w:r>
+              <w:rPr>
+                <w:rFonts w:ascii="TH Sarabun New" w:hAnsi="TH Sarabun New" w:cs="TH Sarabun New"/>
                 <w:sz w:val="32"/>
                 <w:szCs w:val="32"/>
                 <w:cs/>
@@ -8604,6 +8223,7 @@
       <w:tr>
         <w:trPr>
           <w:trHeight w:val="694"/>
+          <w:jc w:val="center"/>
         </w:trPr>
         <w:tc>
           <w:tcPr>
@@ -8611,19 +8231,16 @@
           </w:tcPr>
           <w:p>
             <w:pPr>
-              <w:rPr>
-                <w:rFonts w:ascii="TH Sarabun New" w:hAnsi="TH Sarabun New" w:cs="TH Sarabun New"/>
-                <w:b/>
-                <w:bCs/>
-                <w:sz w:val="32"/>
-                <w:szCs w:val="32"/>
-              </w:rPr>
-            </w:pPr>
-            <w:r>
-              <w:rPr>
-                <w:rFonts w:ascii="TH Sarabun New" w:hAnsi="TH Sarabun New" w:cs="TH Sarabun New"/>
-                <w:b/>
-                <w:bCs/>
+              <w:pStyle w:val="NoSpacing"/>
+              <w:rPr>
+                <w:rFonts w:ascii="TH Sarabun New" w:hAnsi="TH Sarabun New" w:cs="TH Sarabun New"/>
+                <w:sz w:val="32"/>
+                <w:szCs w:val="32"/>
+              </w:rPr>
+            </w:pPr>
+            <w:r>
+              <w:rPr>
+                <w:rFonts w:ascii="TH Sarabun New" w:hAnsi="TH Sarabun New" w:cs="TH Sarabun New"/>
                 <w:sz w:val="32"/>
                 <w:szCs w:val="32"/>
               </w:rPr>
@@ -8632,8 +8249,6 @@
             <w:r>
               <w:rPr>
                 <w:rFonts w:ascii="TH Sarabun New" w:hAnsi="TH Sarabun New" w:cs="TH Sarabun New"/>
-                <w:b/>
-                <w:bCs/>
                 <w:sz w:val="32"/>
                 <w:szCs w:val="32"/>
                 <w:cs/>
@@ -8648,19 +8263,16 @@
           </w:tcPr>
           <w:p>
             <w:pPr>
-              <w:rPr>
-                <w:rFonts w:ascii="TH Sarabun New" w:hAnsi="TH Sarabun New" w:cs="TH Sarabun New"/>
-                <w:b/>
-                <w:bCs/>
-                <w:sz w:val="32"/>
-                <w:szCs w:val="32"/>
-              </w:rPr>
-            </w:pPr>
-            <w:r>
-              <w:rPr>
-                <w:rFonts w:ascii="TH Sarabun New" w:hAnsi="TH Sarabun New" w:cs="TH Sarabun New"/>
-                <w:b/>
-                <w:bCs/>
+              <w:pStyle w:val="NoSpacing"/>
+              <w:rPr>
+                <w:rFonts w:ascii="TH Sarabun New" w:hAnsi="TH Sarabun New" w:cs="TH Sarabun New"/>
+                <w:sz w:val="32"/>
+                <w:szCs w:val="32"/>
+              </w:rPr>
+            </w:pPr>
+            <w:r>
+              <w:rPr>
+                <w:rFonts w:ascii="TH Sarabun New" w:hAnsi="TH Sarabun New" w:cs="TH Sarabun New"/>
                 <w:sz w:val="32"/>
                 <w:szCs w:val="32"/>
                 <w:cs/>
@@ -8670,19 +8282,16 @@
           </w:p>
           <w:p>
             <w:pPr>
-              <w:rPr>
-                <w:rFonts w:ascii="TH Sarabun New" w:hAnsi="TH Sarabun New" w:cs="TH Sarabun New"/>
-                <w:b/>
-                <w:bCs/>
-                <w:sz w:val="32"/>
-                <w:szCs w:val="32"/>
-              </w:rPr>
-            </w:pPr>
-            <w:r>
-              <w:rPr>
-                <w:rFonts w:ascii="TH Sarabun New" w:hAnsi="TH Sarabun New" w:cs="TH Sarabun New"/>
-                <w:b/>
-                <w:bCs/>
+              <w:pStyle w:val="NoSpacing"/>
+              <w:rPr>
+                <w:rFonts w:ascii="TH Sarabun New" w:hAnsi="TH Sarabun New" w:cs="TH Sarabun New"/>
+                <w:sz w:val="32"/>
+                <w:szCs w:val="32"/>
+              </w:rPr>
+            </w:pPr>
+            <w:r>
+              <w:rPr>
+                <w:rFonts w:ascii="TH Sarabun New" w:hAnsi="TH Sarabun New" w:cs="TH Sarabun New"/>
                 <w:sz w:val="32"/>
                 <w:szCs w:val="32"/>
                 <w:cs/>
@@ -8692,19 +8301,16 @@
           </w:p>
           <w:p>
             <w:pPr>
-              <w:rPr>
-                <w:rFonts w:ascii="TH Sarabun New" w:hAnsi="TH Sarabun New" w:cs="TH Sarabun New"/>
-                <w:b/>
-                <w:bCs/>
-                <w:sz w:val="32"/>
-                <w:szCs w:val="32"/>
-              </w:rPr>
-            </w:pPr>
-            <w:r>
-              <w:rPr>
-                <w:rFonts w:ascii="TH Sarabun New" w:hAnsi="TH Sarabun New" w:cs="TH Sarabun New"/>
-                <w:b/>
-                <w:bCs/>
+              <w:pStyle w:val="NoSpacing"/>
+              <w:rPr>
+                <w:rFonts w:ascii="TH Sarabun New" w:hAnsi="TH Sarabun New" w:cs="TH Sarabun New"/>
+                <w:sz w:val="32"/>
+                <w:szCs w:val="32"/>
+              </w:rPr>
+            </w:pPr>
+            <w:r>
+              <w:rPr>
+                <w:rFonts w:ascii="TH Sarabun New" w:hAnsi="TH Sarabun New" w:cs="TH Sarabun New"/>
                 <w:sz w:val="32"/>
                 <w:szCs w:val="32"/>
                 <w:cs/>
@@ -8714,8 +8320,6 @@
             <w:r>
               <w:rPr>
                 <w:rFonts w:ascii="TH Sarabun New" w:hAnsi="TH Sarabun New" w:cs="TH Sarabun New"/>
-                <w:b/>
-                <w:bCs/>
                 <w:sz w:val="32"/>
                 <w:szCs w:val="32"/>
               </w:rPr>
@@ -8724,8 +8328,6 @@
             <w:r>
               <w:rPr>
                 <w:rFonts w:ascii="TH Sarabun New" w:hAnsi="TH Sarabun New" w:cs="TH Sarabun New"/>
-                <w:b/>
-                <w:bCs/>
                 <w:sz w:val="32"/>
                 <w:szCs w:val="32"/>
                 <w:cs/>
@@ -8735,19 +8337,16 @@
           </w:p>
           <w:p>
             <w:pPr>
-              <w:rPr>
-                <w:rFonts w:ascii="TH Sarabun New" w:hAnsi="TH Sarabun New" w:cs="TH Sarabun New"/>
-                <w:b/>
-                <w:bCs/>
-                <w:sz w:val="32"/>
-                <w:szCs w:val="32"/>
-              </w:rPr>
-            </w:pPr>
-            <w:r>
-              <w:rPr>
-                <w:rFonts w:ascii="TH Sarabun New" w:hAnsi="TH Sarabun New" w:cs="TH Sarabun New"/>
-                <w:b/>
-                <w:bCs/>
+              <w:pStyle w:val="NoSpacing"/>
+              <w:rPr>
+                <w:rFonts w:ascii="TH Sarabun New" w:hAnsi="TH Sarabun New" w:cs="TH Sarabun New" w:hint="cs"/>
+                <w:sz w:val="32"/>
+                <w:szCs w:val="32"/>
+              </w:rPr>
+            </w:pPr>
+            <w:r>
+              <w:rPr>
+                <w:rFonts w:ascii="TH Sarabun New" w:hAnsi="TH Sarabun New" w:cs="TH Sarabun New"/>
                 <w:sz w:val="32"/>
                 <w:szCs w:val="32"/>
               </w:rPr>
@@ -8756,8 +8355,6 @@
             <w:r>
               <w:rPr>
                 <w:rFonts w:ascii="TH Sarabun New" w:hAnsi="TH Sarabun New" w:cs="TH Sarabun New"/>
-                <w:b/>
-                <w:bCs/>
                 <w:sz w:val="32"/>
                 <w:szCs w:val="32"/>
                 <w:cs/>
@@ -8767,8 +8364,6 @@
             <w:r>
               <w:rPr>
                 <w:rFonts w:ascii="TH Sarabun New" w:hAnsi="TH Sarabun New" w:cs="TH Sarabun New"/>
-                <w:b/>
-                <w:bCs/>
                 <w:sz w:val="32"/>
                 <w:szCs w:val="32"/>
               </w:rPr>
@@ -8777,31 +8372,19 @@
             <w:r>
               <w:rPr>
                 <w:rFonts w:ascii="TH Sarabun New" w:hAnsi="TH Sarabun New" w:cs="TH Sarabun New"/>
-                <w:b/>
-                <w:bCs/>
                 <w:sz w:val="32"/>
                 <w:szCs w:val="32"/>
                 <w:cs/>
               </w:rPr>
               <w:t>]</w:t>
             </w:r>
-          </w:p>
-          <w:p>
-            <w:pPr>
-              <w:rPr>
-                <w:rFonts w:ascii="TH Sarabun New" w:hAnsi="TH Sarabun New" w:cs="TH Sarabun New"/>
-                <w:b/>
-                <w:bCs/>
-                <w:sz w:val="32"/>
-                <w:szCs w:val="32"/>
-              </w:rPr>
-            </w:pPr>
           </w:p>
         </w:tc>
       </w:tr>
       <w:tr>
         <w:trPr>
           <w:trHeight w:val="562"/>
+          <w:jc w:val="center"/>
         </w:trPr>
         <w:tc>
           <w:tcPr>
@@ -8809,19 +8392,16 @@
           </w:tcPr>
           <w:p>
             <w:pPr>
-              <w:rPr>
-                <w:rFonts w:ascii="TH Sarabun New" w:hAnsi="TH Sarabun New" w:cs="TH Sarabun New"/>
-                <w:b/>
-                <w:bCs/>
-                <w:sz w:val="32"/>
-                <w:szCs w:val="32"/>
-              </w:rPr>
-            </w:pPr>
-            <w:r>
-              <w:rPr>
-                <w:rFonts w:ascii="TH Sarabun New" w:hAnsi="TH Sarabun New" w:cs="TH Sarabun New"/>
-                <w:b/>
-                <w:bCs/>
+              <w:pStyle w:val="NoSpacing"/>
+              <w:rPr>
+                <w:rFonts w:ascii="TH Sarabun New" w:hAnsi="TH Sarabun New" w:cs="TH Sarabun New"/>
+                <w:sz w:val="32"/>
+                <w:szCs w:val="32"/>
+              </w:rPr>
+            </w:pPr>
+            <w:r>
+              <w:rPr>
+                <w:rFonts w:ascii="TH Sarabun New" w:hAnsi="TH Sarabun New" w:cs="TH Sarabun New"/>
                 <w:sz w:val="32"/>
                 <w:szCs w:val="32"/>
               </w:rPr>
@@ -8830,8 +8410,6 @@
             <w:r>
               <w:rPr>
                 <w:rFonts w:ascii="TH Sarabun New" w:hAnsi="TH Sarabun New" w:cs="TH Sarabun New"/>
-                <w:b/>
-                <w:bCs/>
                 <w:sz w:val="32"/>
                 <w:szCs w:val="32"/>
                 <w:cs/>
@@ -8846,20 +8424,17 @@
           </w:tcPr>
           <w:p>
             <w:pPr>
-              <w:rPr>
-                <w:rFonts w:ascii="TH Sarabun New" w:hAnsi="TH Sarabun New" w:cs="TH Sarabun New"/>
-                <w:b/>
-                <w:bCs/>
-                <w:sz w:val="32"/>
-                <w:szCs w:val="32"/>
-                <w:cs/>
-              </w:rPr>
-            </w:pPr>
-            <w:r>
-              <w:rPr>
-                <w:rFonts w:ascii="TH Sarabun New" w:hAnsi="TH Sarabun New" w:cs="TH Sarabun New"/>
-                <w:b/>
-                <w:bCs/>
+              <w:pStyle w:val="NoSpacing"/>
+              <w:rPr>
+                <w:rFonts w:ascii="TH Sarabun New" w:hAnsi="TH Sarabun New" w:cs="TH Sarabun New"/>
+                <w:sz w:val="32"/>
+                <w:szCs w:val="32"/>
+                <w:cs/>
+              </w:rPr>
+            </w:pPr>
+            <w:r>
+              <w:rPr>
+                <w:rFonts w:ascii="TH Sarabun New" w:hAnsi="TH Sarabun New" w:cs="TH Sarabun New"/>
                 <w:sz w:val="32"/>
                 <w:szCs w:val="32"/>
                 <w:cs/>
@@ -8869,8 +8444,6 @@
             <w:r>
               <w:rPr>
                 <w:rFonts w:ascii="TH Sarabun New" w:hAnsi="TH Sarabun New" w:cs="TH Sarabun New"/>
-                <w:b/>
-                <w:bCs/>
                 <w:sz w:val="32"/>
                 <w:szCs w:val="32"/>
               </w:rPr>
@@ -8879,8 +8452,6 @@
             <w:r>
               <w:rPr>
                 <w:rFonts w:ascii="TH Sarabun New" w:hAnsi="TH Sarabun New" w:cs="TH Sarabun New"/>
-                <w:b/>
-                <w:bCs/>
                 <w:sz w:val="32"/>
                 <w:szCs w:val="32"/>
                 <w:cs/>
@@ -8892,7 +8463,8 @@
       </w:tr>
       <w:tr>
         <w:trPr>
-          <w:trHeight w:val="556"/>
+          <w:trHeight w:val="445"/>
+          <w:jc w:val="center"/>
         </w:trPr>
         <w:tc>
           <w:tcPr>
@@ -8900,19 +8472,16 @@
           </w:tcPr>
           <w:p>
             <w:pPr>
-              <w:rPr>
-                <w:rFonts w:ascii="TH Sarabun New" w:hAnsi="TH Sarabun New" w:cs="TH Sarabun New"/>
-                <w:b/>
-                <w:bCs/>
-                <w:sz w:val="32"/>
-                <w:szCs w:val="32"/>
-              </w:rPr>
-            </w:pPr>
-            <w:r>
-              <w:rPr>
-                <w:rFonts w:ascii="TH Sarabun New" w:hAnsi="TH Sarabun New" w:cs="TH Sarabun New"/>
-                <w:b/>
-                <w:bCs/>
+              <w:pStyle w:val="NoSpacing"/>
+              <w:rPr>
+                <w:rFonts w:ascii="TH Sarabun New" w:hAnsi="TH Sarabun New" w:cs="TH Sarabun New"/>
+                <w:sz w:val="32"/>
+                <w:szCs w:val="32"/>
+              </w:rPr>
+            </w:pPr>
+            <w:r>
+              <w:rPr>
+                <w:rFonts w:ascii="TH Sarabun New" w:hAnsi="TH Sarabun New" w:cs="TH Sarabun New"/>
                 <w:sz w:val="32"/>
                 <w:szCs w:val="32"/>
               </w:rPr>
@@ -8921,8 +8490,6 @@
             <w:r>
               <w:rPr>
                 <w:rFonts w:ascii="TH Sarabun New" w:hAnsi="TH Sarabun New" w:cs="TH Sarabun New"/>
-                <w:b/>
-                <w:bCs/>
                 <w:sz w:val="32"/>
                 <w:szCs w:val="32"/>
                 <w:cs/>
@@ -8937,10 +8504,9 @@
           </w:tcPr>
           <w:p>
             <w:pPr>
-              <w:rPr>
-                <w:rFonts w:ascii="TH Sarabun New" w:hAnsi="TH Sarabun New" w:cs="TH Sarabun New"/>
-                <w:b/>
-                <w:bCs/>
+              <w:pStyle w:val="NoSpacing"/>
+              <w:rPr>
+                <w:rFonts w:ascii="TH Sarabun New" w:hAnsi="TH Sarabun New" w:cs="TH Sarabun New"/>
                 <w:sz w:val="32"/>
                 <w:szCs w:val="32"/>
               </w:rPr>
@@ -8950,7 +8516,8 @@
       </w:tr>
       <w:tr>
         <w:trPr>
-          <w:trHeight w:val="692"/>
+          <w:trHeight w:val="408"/>
+          <w:jc w:val="center"/>
         </w:trPr>
         <w:tc>
           <w:tcPr>
@@ -8958,19 +8525,16 @@
           </w:tcPr>
           <w:p>
             <w:pPr>
-              <w:rPr>
-                <w:rFonts w:ascii="TH Sarabun New" w:hAnsi="TH Sarabun New" w:cs="TH Sarabun New"/>
-                <w:b/>
-                <w:bCs/>
-                <w:sz w:val="32"/>
-                <w:szCs w:val="32"/>
-              </w:rPr>
-            </w:pPr>
-            <w:r>
-              <w:rPr>
-                <w:rFonts w:ascii="TH Sarabun New" w:hAnsi="TH Sarabun New" w:cs="TH Sarabun New"/>
-                <w:b/>
-                <w:bCs/>
+              <w:pStyle w:val="NoSpacing"/>
+              <w:rPr>
+                <w:rFonts w:ascii="TH Sarabun New" w:hAnsi="TH Sarabun New" w:cs="TH Sarabun New"/>
+                <w:sz w:val="32"/>
+                <w:szCs w:val="32"/>
+              </w:rPr>
+            </w:pPr>
+            <w:r>
+              <w:rPr>
+                <w:rFonts w:ascii="TH Sarabun New" w:hAnsi="TH Sarabun New" w:cs="TH Sarabun New"/>
                 <w:sz w:val="32"/>
                 <w:szCs w:val="32"/>
               </w:rPr>
@@ -8980,8 +8544,6 @@
             <w:r>
               <w:rPr>
                 <w:rFonts w:ascii="TH Sarabun New" w:hAnsi="TH Sarabun New" w:cs="TH Sarabun New"/>
-                <w:b/>
-                <w:bCs/>
                 <w:sz w:val="32"/>
                 <w:szCs w:val="32"/>
               </w:rPr>
@@ -8991,8 +8553,6 @@
             <w:r>
               <w:rPr>
                 <w:rFonts w:ascii="TH Sarabun New" w:hAnsi="TH Sarabun New" w:cs="TH Sarabun New"/>
-                <w:b/>
-                <w:bCs/>
                 <w:sz w:val="32"/>
                 <w:szCs w:val="32"/>
               </w:rPr>
@@ -9001,8 +8561,6 @@
             <w:r>
               <w:rPr>
                 <w:rFonts w:ascii="TH Sarabun New" w:hAnsi="TH Sarabun New" w:cs="TH Sarabun New"/>
-                <w:b/>
-                <w:bCs/>
                 <w:sz w:val="32"/>
                 <w:szCs w:val="32"/>
                 <w:cs/>
@@ -9017,10 +8575,9 @@
           </w:tcPr>
           <w:p>
             <w:pPr>
-              <w:rPr>
-                <w:rFonts w:ascii="TH Sarabun New" w:hAnsi="TH Sarabun New" w:cs="TH Sarabun New"/>
-                <w:b/>
-                <w:bCs/>
+              <w:pStyle w:val="NoSpacing"/>
+              <w:rPr>
+                <w:rFonts w:ascii="TH Sarabun New" w:hAnsi="TH Sarabun New" w:cs="TH Sarabun New"/>
                 <w:sz w:val="32"/>
                 <w:szCs w:val="32"/>
               </w:rPr>
@@ -9030,7 +8587,8 @@
       </w:tr>
       <w:tr>
         <w:trPr>
-          <w:trHeight w:val="702"/>
+          <w:trHeight w:val="259"/>
+          <w:jc w:val="center"/>
         </w:trPr>
         <w:tc>
           <w:tcPr>
@@ -9038,19 +8596,16 @@
           </w:tcPr>
           <w:p>
             <w:pPr>
-              <w:rPr>
-                <w:rFonts w:ascii="TH Sarabun New" w:hAnsi="TH Sarabun New" w:cs="TH Sarabun New"/>
-                <w:b/>
-                <w:bCs/>
-                <w:sz w:val="32"/>
-                <w:szCs w:val="32"/>
-              </w:rPr>
-            </w:pPr>
-            <w:r>
-              <w:rPr>
-                <w:rFonts w:ascii="TH Sarabun New" w:hAnsi="TH Sarabun New" w:cs="TH Sarabun New"/>
-                <w:b/>
-                <w:bCs/>
+              <w:pStyle w:val="NoSpacing"/>
+              <w:rPr>
+                <w:rFonts w:ascii="TH Sarabun New" w:hAnsi="TH Sarabun New" w:cs="TH Sarabun New"/>
+                <w:sz w:val="32"/>
+                <w:szCs w:val="32"/>
+              </w:rPr>
+            </w:pPr>
+            <w:r>
+              <w:rPr>
+                <w:rFonts w:ascii="TH Sarabun New" w:hAnsi="TH Sarabun New" w:cs="TH Sarabun New"/>
                 <w:sz w:val="32"/>
                 <w:szCs w:val="32"/>
               </w:rPr>
@@ -9059,8 +8614,6 @@
             <w:r>
               <w:rPr>
                 <w:rFonts w:ascii="TH Sarabun New" w:hAnsi="TH Sarabun New" w:cs="TH Sarabun New"/>
-                <w:b/>
-                <w:bCs/>
                 <w:sz w:val="32"/>
                 <w:szCs w:val="32"/>
                 <w:cs/>
@@ -9075,19 +8628,16 @@
           </w:tcPr>
           <w:p>
             <w:pPr>
-              <w:rPr>
-                <w:rFonts w:ascii="TH Sarabun New" w:hAnsi="TH Sarabun New" w:cs="TH Sarabun New"/>
-                <w:b/>
-                <w:bCs/>
-                <w:sz w:val="32"/>
-                <w:szCs w:val="32"/>
-              </w:rPr>
-            </w:pPr>
-            <w:r>
-              <w:rPr>
-                <w:rFonts w:ascii="TH Sarabun New" w:hAnsi="TH Sarabun New" w:cs="TH Sarabun New"/>
-                <w:b/>
-                <w:bCs/>
+              <w:pStyle w:val="NoSpacing"/>
+              <w:rPr>
+                <w:rFonts w:ascii="TH Sarabun New" w:hAnsi="TH Sarabun New" w:cs="TH Sarabun New"/>
+                <w:sz w:val="32"/>
+                <w:szCs w:val="32"/>
+              </w:rPr>
+            </w:pPr>
+            <w:r>
+              <w:rPr>
+                <w:rFonts w:ascii="TH Sarabun New" w:hAnsi="TH Sarabun New" w:cs="TH Sarabun New"/>
                 <w:sz w:val="32"/>
                 <w:szCs w:val="32"/>
               </w:rPr>
@@ -9096,8 +8646,6 @@
             <w:r>
               <w:rPr>
                 <w:rFonts w:ascii="TH Sarabun New" w:hAnsi="TH Sarabun New" w:cs="TH Sarabun New"/>
-                <w:b/>
-                <w:bCs/>
                 <w:sz w:val="32"/>
                 <w:szCs w:val="32"/>
                 <w:cs/>
@@ -9107,8 +8655,6 @@
             <w:r>
               <w:rPr>
                 <w:rFonts w:ascii="TH Sarabun New" w:hAnsi="TH Sarabun New" w:cs="TH Sarabun New"/>
-                <w:b/>
-                <w:bCs/>
                 <w:sz w:val="32"/>
                 <w:szCs w:val="32"/>
               </w:rPr>
@@ -9215,6 +8761,8 @@
           <w:szCs w:val="32"/>
         </w:rPr>
       </w:pPr>
+      <w:bookmarkStart w:id="0" w:name="_GoBack"/>
+      <w:bookmarkEnd w:id="0"/>
     </w:p>
     <w:sectPr>
       <w:pgSz w:w="11906" w:h="16838"/>
@@ -10064,7 +9612,7 @@
 </file>
 
 <file path=customXml/itemProps1.xml><?xml version="1.0" encoding="utf-8"?>
-<ds:datastoreItem xmlns:ds="http://schemas.openxmlformats.org/officeDocument/2006/customXml" ds:itemID="{268BB51B-FD30-483F-A4B6-DA168814038C}">
+<ds:datastoreItem xmlns:ds="http://schemas.openxmlformats.org/officeDocument/2006/customXml" ds:itemID="{5A61DFFA-A51D-48ED-9B7E-9D5E9ACB214E}">
   <ds:schemaRefs>
     <ds:schemaRef ds:uri="http://schemas.openxmlformats.org/officeDocument/2006/bibliography"/>
   </ds:schemaRefs>

</xml_diff>